<commit_message>
Modified docx and pptx
</commit_message>
<xml_diff>
--- a/doc/Team Rocket Missile Launcher M126 Projekt.docx
+++ b/doc/Team Rocket Missile Launcher M126 Projekt.docx
@@ -2,20 +2,6 @@
 <file path=word/document.xml><?xml version="1.0" encoding="utf-8"?>
 <w:document xmlns:wpc="http://schemas.microsoft.com/office/word/2010/wordprocessingCanvas" xmlns:mc="http://schemas.openxmlformats.org/markup-compatibility/2006" xmlns:o="urn:schemas-microsoft-com:office:office" xmlns:r="http://schemas.openxmlformats.org/officeDocument/2006/relationships" xmlns:m="http://schemas.openxmlformats.org/officeDocument/2006/math" xmlns:v="urn:schemas-microsoft-com:vml" xmlns:wp14="http://schemas.microsoft.com/office/word/2010/wordprocessingDrawing" xmlns:wp="http://schemas.openxmlformats.org/drawingml/2006/wordprocessingDrawing" xmlns:w10="urn:schemas-microsoft-com:office:word" xmlns:w="http://schemas.openxmlformats.org/wordprocessingml/2006/main" xmlns:w14="http://schemas.microsoft.com/office/word/2010/wordml" xmlns:w15="http://schemas.microsoft.com/office/word/2012/wordml" xmlns:wpg="http://schemas.microsoft.com/office/word/2010/wordprocessingGroup" xmlns:wpi="http://schemas.microsoft.com/office/word/2010/wordprocessingInk" xmlns:wne="http://schemas.microsoft.com/office/word/2006/wordml" xmlns:wps="http://schemas.microsoft.com/office/word/2010/wordprocessingShape" mc:Ignorable="w14 w15 wp14">
   <w:body>
-    <w:p>
-      <w:pPr>
-        <w:pStyle w:val="berschriftTitelseite"/>
-      </w:pPr>
-      <w:r>
-        <w:t>Team Rocket: Missile</w:t>
-      </w:r>
-      <w:r>
-        <w:t xml:space="preserve"> </w:t>
-      </w:r>
-      <w:r>
-        <w:t xml:space="preserve"> Launcher</w:t>
-      </w:r>
-    </w:p>
     <w:p/>
     <w:p>
       <w:r>
@@ -24,13 +10,13 @@
           <w:lang w:val="de-DE" w:eastAsia="de-DE"/>
         </w:rPr>
         <w:drawing>
-          <wp:anchor distT="0" distB="0" distL="114300" distR="114300" simplePos="0" relativeHeight="251656192" behindDoc="1" locked="0" layoutInCell="1" allowOverlap="1" wp14:anchorId="60C79AF7" wp14:editId="6490E466">
+          <wp:anchor distT="0" distB="0" distL="114300" distR="114300" simplePos="0" relativeHeight="251653120" behindDoc="1" locked="0" layoutInCell="1" allowOverlap="1" wp14:anchorId="5E033971" wp14:editId="3CBF8DED">
             <wp:simplePos x="0" y="0"/>
             <wp:positionH relativeFrom="column">
               <wp:posOffset>-3175</wp:posOffset>
             </wp:positionH>
             <wp:positionV relativeFrom="paragraph">
-              <wp:posOffset>90805</wp:posOffset>
+              <wp:posOffset>127469</wp:posOffset>
             </wp:positionV>
             <wp:extent cx="4286885" cy="3308350"/>
             <wp:effectExtent l="0" t="0" r="0" b="6350"/>
@@ -96,6 +82,11 @@
       </w:r>
     </w:p>
     <w:p/>
+    <w:p/>
+    <w:p/>
+    <w:p/>
+    <w:p/>
+    <w:p/>
     <w:p>
       <w:r>
         <w:rPr>
@@ -103,13 +94,94 @@
           <w:lang w:val="de-DE" w:eastAsia="de-DE"/>
         </w:rPr>
         <w:drawing>
-          <wp:anchor distT="0" distB="0" distL="114300" distR="114300" simplePos="0" relativeHeight="251655168" behindDoc="1" locked="0" layoutInCell="1" allowOverlap="1" wp14:anchorId="1DF96FB3" wp14:editId="053ED8AF">
+          <wp:anchor distT="0" distB="0" distL="114300" distR="114300" simplePos="0" relativeHeight="251666432" behindDoc="1" locked="0" layoutInCell="1" allowOverlap="1" wp14:anchorId="5AE6BF74" wp14:editId="614BA19A">
             <wp:simplePos x="0" y="0"/>
             <wp:positionH relativeFrom="column">
-              <wp:posOffset>225425</wp:posOffset>
+              <wp:posOffset>-1675461</wp:posOffset>
             </wp:positionH>
             <wp:positionV relativeFrom="paragraph">
-              <wp:posOffset>1376680</wp:posOffset>
+              <wp:posOffset>6902</wp:posOffset>
+            </wp:positionV>
+            <wp:extent cx="1898650" cy="1741805"/>
+            <wp:effectExtent l="0" t="0" r="6350" b="0"/>
+            <wp:wrapTight wrapText="bothSides">
+              <wp:wrapPolygon edited="0">
+                <wp:start x="0" y="0"/>
+                <wp:lineTo x="0" y="21261"/>
+                <wp:lineTo x="21456" y="21261"/>
+                <wp:lineTo x="21456" y="0"/>
+                <wp:lineTo x="0" y="0"/>
+              </wp:wrapPolygon>
+            </wp:wrapTight>
+            <wp:docPr id="3" name="Grafik 3" descr="https://steigerlegal.ch/wp-content/uploads/2016/01/wlan-symbol_001.jpg"/>
+            <wp:cNvGraphicFramePr>
+              <a:graphicFrameLocks xmlns:a="http://schemas.openxmlformats.org/drawingml/2006/main" noChangeAspect="1"/>
+            </wp:cNvGraphicFramePr>
+            <a:graphic xmlns:a="http://schemas.openxmlformats.org/drawingml/2006/main">
+              <a:graphicData uri="http://schemas.openxmlformats.org/drawingml/2006/picture">
+                <pic:pic xmlns:pic="http://schemas.openxmlformats.org/drawingml/2006/picture">
+                  <pic:nvPicPr>
+                    <pic:cNvPr id="0" name="Picture 5" descr="https://steigerlegal.ch/wp-content/uploads/2016/01/wlan-symbol_001.jpg"/>
+                    <pic:cNvPicPr>
+                      <a:picLocks noChangeAspect="1" noChangeArrowheads="1"/>
+                    </pic:cNvPicPr>
+                  </pic:nvPicPr>
+                  <pic:blipFill>
+                    <a:blip r:embed="rId9" cstate="print">
+                      <a:extLst>
+                        <a:ext uri="{28A0092B-C50C-407E-A947-70E740481C1C}">
+                          <a14:useLocalDpi xmlns:a14="http://schemas.microsoft.com/office/drawing/2010/main" val="0"/>
+                        </a:ext>
+                      </a:extLst>
+                    </a:blip>
+                    <a:srcRect/>
+                    <a:stretch>
+                      <a:fillRect/>
+                    </a:stretch>
+                  </pic:blipFill>
+                  <pic:spPr bwMode="auto">
+                    <a:xfrm>
+                      <a:off x="0" y="0"/>
+                      <a:ext cx="1898650" cy="1741805"/>
+                    </a:xfrm>
+                    <a:prstGeom prst="rect">
+                      <a:avLst/>
+                    </a:prstGeom>
+                    <a:noFill/>
+                    <a:ln>
+                      <a:noFill/>
+                    </a:ln>
+                  </pic:spPr>
+                </pic:pic>
+              </a:graphicData>
+            </a:graphic>
+            <wp14:sizeRelH relativeFrom="page">
+              <wp14:pctWidth>0</wp14:pctWidth>
+            </wp14:sizeRelH>
+            <wp14:sizeRelV relativeFrom="page">
+              <wp14:pctHeight>0</wp14:pctHeight>
+            </wp14:sizeRelV>
+          </wp:anchor>
+        </w:drawing>
+      </w:r>
+    </w:p>
+    <w:p/>
+    <w:p/>
+    <w:p/>
+    <w:p>
+      <w:r>
+        <w:rPr>
+          <w:noProof/>
+          <w:lang w:val="de-DE" w:eastAsia="de-DE"/>
+        </w:rPr>
+        <w:drawing>
+          <wp:anchor distT="0" distB="0" distL="114300" distR="114300" simplePos="0" relativeHeight="251648000" behindDoc="1" locked="0" layoutInCell="1" allowOverlap="1" wp14:anchorId="335C88A4" wp14:editId="7FF2D87C">
+            <wp:simplePos x="0" y="0"/>
+            <wp:positionH relativeFrom="column">
+              <wp:posOffset>4495800</wp:posOffset>
+            </wp:positionH>
+            <wp:positionV relativeFrom="paragraph">
+              <wp:posOffset>7123</wp:posOffset>
             </wp:positionV>
             <wp:extent cx="1822450" cy="1822450"/>
             <wp:effectExtent l="0" t="0" r="6350" b="6350"/>
@@ -136,7 +208,7 @@
                     </pic:cNvPicPr>
                   </pic:nvPicPr>
                   <pic:blipFill>
-                    <a:blip r:embed="rId9">
+                    <a:blip r:embed="rId10">
                       <a:extLst>
                         <a:ext uri="{28A0092B-C50C-407E-A947-70E740481C1C}">
                           <a14:useLocalDpi xmlns:a14="http://schemas.microsoft.com/office/drawing/2010/main" val="0"/>
@@ -173,82 +245,33 @@
           </wp:anchor>
         </w:drawing>
       </w:r>
-      <w:r>
-        <w:rPr>
-          <w:noProof/>
-          <w:lang w:val="de-DE" w:eastAsia="de-DE"/>
-        </w:rPr>
-        <w:drawing>
-          <wp:anchor distT="0" distB="0" distL="114300" distR="114300" simplePos="0" relativeHeight="251657216" behindDoc="1" locked="0" layoutInCell="1" allowOverlap="1" wp14:anchorId="19DC5FC5" wp14:editId="3652B513">
-            <wp:simplePos x="0" y="0"/>
-            <wp:positionH relativeFrom="column">
-              <wp:posOffset>-1673225</wp:posOffset>
-            </wp:positionH>
-            <wp:positionV relativeFrom="paragraph">
-              <wp:posOffset>1170305</wp:posOffset>
-            </wp:positionV>
-            <wp:extent cx="1898650" cy="1741805"/>
-            <wp:effectExtent l="0" t="0" r="6350" b="0"/>
-            <wp:wrapTight wrapText="bothSides">
-              <wp:wrapPolygon edited="0">
-                <wp:start x="0" y="0"/>
-                <wp:lineTo x="0" y="21261"/>
-                <wp:lineTo x="21456" y="21261"/>
-                <wp:lineTo x="21456" y="0"/>
-                <wp:lineTo x="0" y="0"/>
-              </wp:wrapPolygon>
-            </wp:wrapTight>
-            <wp:docPr id="3" name="Grafik 3" descr="https://steigerlegal.ch/wp-content/uploads/2016/01/wlan-symbol_001.jpg"/>
-            <wp:cNvGraphicFramePr>
-              <a:graphicFrameLocks xmlns:a="http://schemas.openxmlformats.org/drawingml/2006/main" noChangeAspect="1"/>
-            </wp:cNvGraphicFramePr>
-            <a:graphic xmlns:a="http://schemas.openxmlformats.org/drawingml/2006/main">
-              <a:graphicData uri="http://schemas.openxmlformats.org/drawingml/2006/picture">
-                <pic:pic xmlns:pic="http://schemas.openxmlformats.org/drawingml/2006/picture">
-                  <pic:nvPicPr>
-                    <pic:cNvPr id="0" name="Picture 5" descr="https://steigerlegal.ch/wp-content/uploads/2016/01/wlan-symbol_001.jpg"/>
-                    <pic:cNvPicPr>
-                      <a:picLocks noChangeAspect="1" noChangeArrowheads="1"/>
-                    </pic:cNvPicPr>
-                  </pic:nvPicPr>
-                  <pic:blipFill>
-                    <a:blip r:embed="rId10" cstate="print">
-                      <a:extLst>
-                        <a:ext uri="{28A0092B-C50C-407E-A947-70E740481C1C}">
-                          <a14:useLocalDpi xmlns:a14="http://schemas.microsoft.com/office/drawing/2010/main" val="0"/>
-                        </a:ext>
-                      </a:extLst>
-                    </a:blip>
-                    <a:srcRect/>
-                    <a:stretch>
-                      <a:fillRect/>
-                    </a:stretch>
-                  </pic:blipFill>
-                  <pic:spPr bwMode="auto">
-                    <a:xfrm>
-                      <a:off x="0" y="0"/>
-                      <a:ext cx="1898650" cy="1741805"/>
-                    </a:xfrm>
-                    <a:prstGeom prst="rect">
-                      <a:avLst/>
-                    </a:prstGeom>
-                    <a:noFill/>
-                    <a:ln>
-                      <a:noFill/>
-                    </a:ln>
-                  </pic:spPr>
-                </pic:pic>
-              </a:graphicData>
-            </a:graphic>
-            <wp14:sizeRelH relativeFrom="page">
-              <wp14:pctWidth>0</wp14:pctWidth>
-            </wp14:sizeRelH>
-            <wp14:sizeRelV relativeFrom="page">
-              <wp14:pctHeight>0</wp14:pctHeight>
-            </wp14:sizeRelV>
-          </wp:anchor>
-        </w:drawing>
-      </w:r>
+    </w:p>
+    <w:p/>
+    <w:p/>
+    <w:p/>
+    <w:p/>
+    <w:p/>
+    <w:p>
+      <w:pPr>
+        <w:pStyle w:val="berschriftTitelseite"/>
+      </w:pPr>
+      <w:r>
+        <w:t xml:space="preserve">Team </w:t>
+      </w:r>
+      <w:r>
+        <w:t>Rocket: Missile</w:t>
+      </w:r>
+      <w:r>
+        <w:t xml:space="preserve"> </w:t>
+      </w:r>
+      <w:r>
+        <w:t>Launcher</w:t>
+      </w:r>
+    </w:p>
+    <w:p/>
+    <w:p/>
+    <w:p/>
+    <w:p>
       <w:r>
         <w:br w:type="page"/>
       </w:r>
@@ -287,6 +310,7 @@
           <w:pPr>
             <w:pStyle w:val="Verzeichnis1"/>
             <w:tabs>
+              <w:tab w:val="left" w:pos="440"/>
               <w:tab w:val="right" w:leader="dot" w:pos="9062"/>
             </w:tabs>
             <w:rPr>
@@ -303,12 +327,26 @@
           <w:r>
             <w:fldChar w:fldCharType="separate"/>
           </w:r>
-          <w:hyperlink w:anchor="_Toc454713861" w:history="1">
+          <w:hyperlink w:anchor="_Toc454718857" w:history="1">
             <w:r>
               <w:rPr>
                 <w:rStyle w:val="Hyperlink"/>
                 <w:noProof/>
               </w:rPr>
+              <w:t>2</w:t>
+            </w:r>
+            <w:r>
+              <w:rPr>
+                <w:noProof/>
+                <w:lang w:val="de-DE" w:eastAsia="de-DE"/>
+              </w:rPr>
+              <w:tab/>
+            </w:r>
+            <w:r>
+              <w:rPr>
+                <w:rStyle w:val="Hyperlink"/>
+                <w:noProof/>
+              </w:rPr>
               <w:t>Grundgedanken</w:t>
             </w:r>
             <w:r>
@@ -330,7 +368,7 @@
                 <w:noProof/>
                 <w:webHidden/>
               </w:rPr>
-              <w:instrText xml:space="preserve"> PAGEREF _Toc454713861 \h </w:instrText>
+              <w:instrText xml:space="preserve"> PAGEREF _Toc454718857 \h </w:instrText>
             </w:r>
             <w:r>
               <w:rPr>
@@ -365,6 +403,7 @@
           <w:pPr>
             <w:pStyle w:val="Verzeichnis2"/>
             <w:tabs>
+              <w:tab w:val="left" w:pos="880"/>
               <w:tab w:val="right" w:leader="dot" w:pos="9062"/>
             </w:tabs>
             <w:rPr>
@@ -372,12 +411,26 @@
               <w:lang w:val="de-DE" w:eastAsia="de-DE"/>
             </w:rPr>
           </w:pPr>
-          <w:hyperlink w:anchor="_Toc454713862" w:history="1">
+          <w:hyperlink w:anchor="_Toc454718858" w:history="1">
             <w:r>
               <w:rPr>
                 <w:rStyle w:val="Hyperlink"/>
                 <w:noProof/>
               </w:rPr>
+              <w:t>2.1</w:t>
+            </w:r>
+            <w:r>
+              <w:rPr>
+                <w:noProof/>
+                <w:lang w:val="de-DE" w:eastAsia="de-DE"/>
+              </w:rPr>
+              <w:tab/>
+            </w:r>
+            <w:r>
+              <w:rPr>
+                <w:rStyle w:val="Hyperlink"/>
+                <w:noProof/>
+              </w:rPr>
               <w:t>Ziel</w:t>
             </w:r>
             <w:r>
@@ -399,7 +452,7 @@
                 <w:noProof/>
                 <w:webHidden/>
               </w:rPr>
-              <w:instrText xml:space="preserve"> PAGEREF _Toc454713862 \h </w:instrText>
+              <w:instrText xml:space="preserve"> PAGEREF _Toc454718858 \h </w:instrText>
             </w:r>
             <w:r>
               <w:rPr>
@@ -434,6 +487,7 @@
           <w:pPr>
             <w:pStyle w:val="Verzeichnis2"/>
             <w:tabs>
+              <w:tab w:val="left" w:pos="880"/>
               <w:tab w:val="right" w:leader="dot" w:pos="9062"/>
             </w:tabs>
             <w:rPr>
@@ -441,12 +495,26 @@
               <w:lang w:val="de-DE" w:eastAsia="de-DE"/>
             </w:rPr>
           </w:pPr>
-          <w:hyperlink w:anchor="_Toc454713863" w:history="1">
+          <w:hyperlink w:anchor="_Toc454718859" w:history="1">
             <w:r>
               <w:rPr>
                 <w:rStyle w:val="Hyperlink"/>
                 <w:noProof/>
               </w:rPr>
+              <w:t>2.2</w:t>
+            </w:r>
+            <w:r>
+              <w:rPr>
+                <w:noProof/>
+                <w:lang w:val="de-DE" w:eastAsia="de-DE"/>
+              </w:rPr>
+              <w:tab/>
+            </w:r>
+            <w:r>
+              <w:rPr>
+                <w:rStyle w:val="Hyperlink"/>
+                <w:noProof/>
+              </w:rPr>
               <w:t>Vorgehen</w:t>
             </w:r>
             <w:r>
@@ -468,7 +536,7 @@
                 <w:noProof/>
                 <w:webHidden/>
               </w:rPr>
-              <w:instrText xml:space="preserve"> PAGEREF _Toc454713863 \h </w:instrText>
+              <w:instrText xml:space="preserve"> PAGEREF _Toc454718859 \h </w:instrText>
             </w:r>
             <w:r>
               <w:rPr>
@@ -503,6 +571,7 @@
           <w:pPr>
             <w:pStyle w:val="Verzeichnis1"/>
             <w:tabs>
+              <w:tab w:val="left" w:pos="440"/>
               <w:tab w:val="right" w:leader="dot" w:pos="9062"/>
             </w:tabs>
             <w:rPr>
@@ -510,12 +579,26 @@
               <w:lang w:val="de-DE" w:eastAsia="de-DE"/>
             </w:rPr>
           </w:pPr>
-          <w:hyperlink w:anchor="_Toc454713864" w:history="1">
+          <w:hyperlink w:anchor="_Toc454718860" w:history="1">
             <w:r>
               <w:rPr>
                 <w:rStyle w:val="Hyperlink"/>
                 <w:noProof/>
               </w:rPr>
+              <w:t>3</w:t>
+            </w:r>
+            <w:r>
+              <w:rPr>
+                <w:noProof/>
+                <w:lang w:val="de-DE" w:eastAsia="de-DE"/>
+              </w:rPr>
+              <w:tab/>
+            </w:r>
+            <w:r>
+              <w:rPr>
+                <w:rStyle w:val="Hyperlink"/>
+                <w:noProof/>
+              </w:rPr>
               <w:t>Dream Cheeky Missile Launcher</w:t>
             </w:r>
             <w:r>
@@ -537,7 +620,7 @@
                 <w:noProof/>
                 <w:webHidden/>
               </w:rPr>
-              <w:instrText xml:space="preserve"> PAGEREF _Toc454713864 \h </w:instrText>
+              <w:instrText xml:space="preserve"> PAGEREF _Toc454718860 \h </w:instrText>
             </w:r>
             <w:r>
               <w:rPr>
@@ -572,6 +655,7 @@
           <w:pPr>
             <w:pStyle w:val="Verzeichnis2"/>
             <w:tabs>
+              <w:tab w:val="left" w:pos="880"/>
               <w:tab w:val="right" w:leader="dot" w:pos="9062"/>
             </w:tabs>
             <w:rPr>
@@ -579,12 +663,26 @@
               <w:lang w:val="de-DE" w:eastAsia="de-DE"/>
             </w:rPr>
           </w:pPr>
-          <w:hyperlink w:anchor="_Toc454713865" w:history="1">
+          <w:hyperlink w:anchor="_Toc454718861" w:history="1">
             <w:r>
               <w:rPr>
                 <w:rStyle w:val="Hyperlink"/>
                 <w:noProof/>
               </w:rPr>
+              <w:t>3.1</w:t>
+            </w:r>
+            <w:r>
+              <w:rPr>
+                <w:noProof/>
+                <w:lang w:val="de-DE" w:eastAsia="de-DE"/>
+              </w:rPr>
+              <w:tab/>
+            </w:r>
+            <w:r>
+              <w:rPr>
+                <w:rStyle w:val="Hyperlink"/>
+                <w:noProof/>
+              </w:rPr>
               <w:t>Spezielles</w:t>
             </w:r>
             <w:r>
@@ -606,7 +704,7 @@
                 <w:noProof/>
                 <w:webHidden/>
               </w:rPr>
-              <w:instrText xml:space="preserve"> PAGEREF _Toc454713865 \h </w:instrText>
+              <w:instrText xml:space="preserve"> PAGEREF _Toc454718861 \h </w:instrText>
             </w:r>
             <w:r>
               <w:rPr>
@@ -641,6 +739,7 @@
           <w:pPr>
             <w:pStyle w:val="Verzeichnis1"/>
             <w:tabs>
+              <w:tab w:val="left" w:pos="440"/>
               <w:tab w:val="right" w:leader="dot" w:pos="9062"/>
             </w:tabs>
             <w:rPr>
@@ -648,12 +747,26 @@
               <w:lang w:val="de-DE" w:eastAsia="de-DE"/>
             </w:rPr>
           </w:pPr>
-          <w:hyperlink w:anchor="_Toc454713866" w:history="1">
+          <w:hyperlink w:anchor="_Toc454718862" w:history="1">
             <w:r>
               <w:rPr>
                 <w:rStyle w:val="Hyperlink"/>
                 <w:noProof/>
               </w:rPr>
+              <w:t>4</w:t>
+            </w:r>
+            <w:r>
+              <w:rPr>
+                <w:noProof/>
+                <w:lang w:val="de-DE" w:eastAsia="de-DE"/>
+              </w:rPr>
+              <w:tab/>
+            </w:r>
+            <w:r>
+              <w:rPr>
+                <w:rStyle w:val="Hyperlink"/>
+                <w:noProof/>
+              </w:rPr>
               <w:t>Netzwerkaufbau</w:t>
             </w:r>
             <w:r>
@@ -675,7 +788,7 @@
                 <w:noProof/>
                 <w:webHidden/>
               </w:rPr>
-              <w:instrText xml:space="preserve"> PAGEREF _Toc454713866 \h </w:instrText>
+              <w:instrText xml:space="preserve"> PAGEREF _Toc454718862 \h </w:instrText>
             </w:r>
             <w:r>
               <w:rPr>
@@ -710,6 +823,7 @@
           <w:pPr>
             <w:pStyle w:val="Verzeichnis1"/>
             <w:tabs>
+              <w:tab w:val="left" w:pos="440"/>
               <w:tab w:val="right" w:leader="dot" w:pos="9062"/>
             </w:tabs>
             <w:rPr>
@@ -717,12 +831,26 @@
               <w:lang w:val="de-DE" w:eastAsia="de-DE"/>
             </w:rPr>
           </w:pPr>
-          <w:hyperlink w:anchor="_Toc454713867" w:history="1">
+          <w:hyperlink w:anchor="_Toc454718863" w:history="1">
             <w:r>
               <w:rPr>
                 <w:rStyle w:val="Hyperlink"/>
                 <w:noProof/>
               </w:rPr>
+              <w:t>5</w:t>
+            </w:r>
+            <w:r>
+              <w:rPr>
+                <w:noProof/>
+                <w:lang w:val="de-DE" w:eastAsia="de-DE"/>
+              </w:rPr>
+              <w:tab/>
+            </w:r>
+            <w:r>
+              <w:rPr>
+                <w:rStyle w:val="Hyperlink"/>
+                <w:noProof/>
+              </w:rPr>
               <w:t>Raspberry Pi</w:t>
             </w:r>
             <w:r>
@@ -744,7 +872,7 @@
                 <w:noProof/>
                 <w:webHidden/>
               </w:rPr>
-              <w:instrText xml:space="preserve"> PAGEREF _Toc454713867 \h </w:instrText>
+              <w:instrText xml:space="preserve"> PAGEREF _Toc454718863 \h </w:instrText>
             </w:r>
             <w:r>
               <w:rPr>
@@ -779,6 +907,7 @@
           <w:pPr>
             <w:pStyle w:val="Verzeichnis2"/>
             <w:tabs>
+              <w:tab w:val="left" w:pos="880"/>
               <w:tab w:val="right" w:leader="dot" w:pos="9062"/>
             </w:tabs>
             <w:rPr>
@@ -786,13 +915,28 @@
               <w:lang w:val="de-DE" w:eastAsia="de-DE"/>
             </w:rPr>
           </w:pPr>
-          <w:hyperlink w:anchor="_Toc454713868" w:history="1">
+          <w:hyperlink w:anchor="_Toc454718864" w:history="1">
             <w:r>
               <w:rPr>
                 <w:rStyle w:val="Hyperlink"/>
                 <w:noProof/>
                 <w:lang w:val="en-GB"/>
               </w:rPr>
+              <w:t>5.1</w:t>
+            </w:r>
+            <w:r>
+              <w:rPr>
+                <w:noProof/>
+                <w:lang w:val="de-DE" w:eastAsia="de-DE"/>
+              </w:rPr>
+              <w:tab/>
+            </w:r>
+            <w:r>
+              <w:rPr>
+                <w:rStyle w:val="Hyperlink"/>
+                <w:noProof/>
+                <w:lang w:val="en-GB"/>
+              </w:rPr>
               <w:t>Installation Nodejs</w:t>
             </w:r>
             <w:r>
@@ -814,7 +958,7 @@
                 <w:noProof/>
                 <w:webHidden/>
               </w:rPr>
-              <w:instrText xml:space="preserve"> PAGEREF _Toc454713868 \h </w:instrText>
+              <w:instrText xml:space="preserve"> PAGEREF _Toc454718864 \h </w:instrText>
             </w:r>
             <w:r>
               <w:rPr>
@@ -849,6 +993,7 @@
           <w:pPr>
             <w:pStyle w:val="Verzeichnis2"/>
             <w:tabs>
+              <w:tab w:val="left" w:pos="880"/>
               <w:tab w:val="right" w:leader="dot" w:pos="9062"/>
             </w:tabs>
             <w:rPr>
@@ -856,23 +1001,37 @@
               <w:lang w:val="de-DE" w:eastAsia="de-DE"/>
             </w:rPr>
           </w:pPr>
-          <w:hyperlink w:anchor="_Toc454713869" w:history="1">
+          <w:hyperlink w:anchor="_Toc454718865" w:history="1">
             <w:r>
               <w:rPr>
                 <w:rStyle w:val="Hyperlink"/>
                 <w:noProof/>
               </w:rPr>
-              <w:t>Dream Cheeky Treiber installieren (NPM Modul)</w:t>
-            </w:r>
-            <w:r>
-              <w:rPr>
-                <w:noProof/>
-                <w:webHidden/>
+              <w:t>5.2</w:t>
+            </w:r>
+            <w:r>
+              <w:rPr>
+                <w:noProof/>
+                <w:lang w:val="de-DE" w:eastAsia="de-DE"/>
               </w:rPr>
               <w:tab/>
             </w:r>
             <w:r>
               <w:rPr>
+                <w:rStyle w:val="Hyperlink"/>
+                <w:noProof/>
+              </w:rPr>
+              <w:t>Dream Cheeky Treiber installieren</w:t>
+            </w:r>
+            <w:r>
+              <w:rPr>
+                <w:noProof/>
+                <w:webHidden/>
+              </w:rPr>
+              <w:tab/>
+            </w:r>
+            <w:r>
+              <w:rPr>
                 <w:noProof/>
                 <w:webHidden/>
               </w:rPr>
@@ -883,7 +1042,7 @@
                 <w:noProof/>
                 <w:webHidden/>
               </w:rPr>
-              <w:instrText xml:space="preserve"> PAGEREF _Toc454713869 \h </w:instrText>
+              <w:instrText xml:space="preserve"> PAGEREF _Toc454718865 \h </w:instrText>
             </w:r>
             <w:r>
               <w:rPr>
@@ -916,8 +1075,9 @@
         </w:p>
         <w:p>
           <w:pPr>
-            <w:pStyle w:val="Verzeichnis3"/>
+            <w:pStyle w:val="Verzeichnis2"/>
             <w:tabs>
+              <w:tab w:val="left" w:pos="880"/>
               <w:tab w:val="right" w:leader="dot" w:pos="9062"/>
             </w:tabs>
             <w:rPr>
@@ -925,23 +1085,37 @@
               <w:lang w:val="de-DE" w:eastAsia="de-DE"/>
             </w:rPr>
           </w:pPr>
-          <w:hyperlink w:anchor="_Toc454713870" w:history="1">
+          <w:hyperlink w:anchor="_Toc454718866" w:history="1">
             <w:r>
               <w:rPr>
                 <w:rStyle w:val="Hyperlink"/>
                 <w:noProof/>
               </w:rPr>
-              <w:t>Konfiguration des Treibers</w:t>
-            </w:r>
-            <w:r>
-              <w:rPr>
-                <w:noProof/>
-                <w:webHidden/>
+              <w:t>5.3</w:t>
+            </w:r>
+            <w:r>
+              <w:rPr>
+                <w:noProof/>
+                <w:lang w:val="de-DE" w:eastAsia="de-DE"/>
               </w:rPr>
               <w:tab/>
             </w:r>
             <w:r>
               <w:rPr>
+                <w:rStyle w:val="Hyperlink"/>
+                <w:noProof/>
+              </w:rPr>
+              <w:t>Accesspoint auf dem Raspberry PI</w:t>
+            </w:r>
+            <w:r>
+              <w:rPr>
+                <w:noProof/>
+                <w:webHidden/>
+              </w:rPr>
+              <w:tab/>
+            </w:r>
+            <w:r>
+              <w:rPr>
                 <w:noProof/>
                 <w:webHidden/>
               </w:rPr>
@@ -952,7 +1126,7 @@
                 <w:noProof/>
                 <w:webHidden/>
               </w:rPr>
-              <w:instrText xml:space="preserve"> PAGEREF _Toc454713870 \h </w:instrText>
+              <w:instrText xml:space="preserve"> PAGEREF _Toc454718866 \h </w:instrText>
             </w:r>
             <w:r>
               <w:rPr>
@@ -972,7 +1146,7 @@
                 <w:noProof/>
                 <w:webHidden/>
               </w:rPr>
-              <w:t>5</w:t>
+              <w:t>6</w:t>
             </w:r>
             <w:r>
               <w:rPr>
@@ -985,8 +1159,9 @@
         </w:p>
         <w:p>
           <w:pPr>
-            <w:pStyle w:val="Verzeichnis2"/>
+            <w:pStyle w:val="Verzeichnis1"/>
             <w:tabs>
+              <w:tab w:val="left" w:pos="440"/>
               <w:tab w:val="right" w:leader="dot" w:pos="9062"/>
             </w:tabs>
             <w:rPr>
@@ -994,23 +1169,39 @@
               <w:lang w:val="de-DE" w:eastAsia="de-DE"/>
             </w:rPr>
           </w:pPr>
-          <w:hyperlink w:anchor="_Toc454713871" w:history="1">
+          <w:hyperlink w:anchor="_Toc454718867" w:history="1">
             <w:r>
               <w:rPr>
                 <w:rStyle w:val="Hyperlink"/>
                 <w:noProof/>
-              </w:rPr>
-              <w:t>Netzwerkeinstellungen auf dem Raspberry Pi (Access-Point)</w:t>
-            </w:r>
-            <w:r>
-              <w:rPr>
-                <w:noProof/>
-                <w:webHidden/>
+                <w:lang w:val="de-DE"/>
+              </w:rPr>
+              <w:t>6</w:t>
+            </w:r>
+            <w:r>
+              <w:rPr>
+                <w:noProof/>
+                <w:lang w:val="de-DE" w:eastAsia="de-DE"/>
               </w:rPr>
               <w:tab/>
             </w:r>
             <w:r>
               <w:rPr>
+                <w:rStyle w:val="Hyperlink"/>
+                <w:noProof/>
+                <w:lang w:val="de-DE"/>
+              </w:rPr>
+              <w:t>Smartphone</w:t>
+            </w:r>
+            <w:r>
+              <w:rPr>
+                <w:noProof/>
+                <w:webHidden/>
+              </w:rPr>
+              <w:tab/>
+            </w:r>
+            <w:r>
+              <w:rPr>
                 <w:noProof/>
                 <w:webHidden/>
               </w:rPr>
@@ -1021,7 +1212,7 @@
                 <w:noProof/>
                 <w:webHidden/>
               </w:rPr>
-              <w:instrText xml:space="preserve"> PAGEREF _Toc454713871 \h </w:instrText>
+              <w:instrText xml:space="preserve"> PAGEREF _Toc454718867 \h </w:instrText>
             </w:r>
             <w:r>
               <w:rPr>
@@ -1041,7 +1232,7 @@
                 <w:noProof/>
                 <w:webHidden/>
               </w:rPr>
-              <w:t>5</w:t>
+              <w:t>6</w:t>
             </w:r>
             <w:r>
               <w:rPr>
@@ -1056,6 +1247,7 @@
           <w:pPr>
             <w:pStyle w:val="Verzeichnis2"/>
             <w:tabs>
+              <w:tab w:val="left" w:pos="880"/>
               <w:tab w:val="right" w:leader="dot" w:pos="9062"/>
             </w:tabs>
             <w:rPr>
@@ -1063,24 +1255,39 @@
               <w:lang w:val="de-DE" w:eastAsia="de-DE"/>
             </w:rPr>
           </w:pPr>
-          <w:hyperlink w:anchor="_Toc454713872" w:history="1">
+          <w:hyperlink w:anchor="_Toc454718868" w:history="1">
             <w:r>
               <w:rPr>
                 <w:rStyle w:val="Hyperlink"/>
                 <w:noProof/>
-                <w:lang w:val="de-DE"/>
-              </w:rPr>
-              <w:t>Konfiguration des Socket.io Servers</w:t>
-            </w:r>
-            <w:r>
-              <w:rPr>
-                <w:noProof/>
-                <w:webHidden/>
+                <w:lang w:val="en-GB"/>
+              </w:rPr>
+              <w:t>6.1</w:t>
+            </w:r>
+            <w:r>
+              <w:rPr>
+                <w:noProof/>
+                <w:lang w:val="de-DE" w:eastAsia="de-DE"/>
               </w:rPr>
               <w:tab/>
             </w:r>
             <w:r>
               <w:rPr>
+                <w:rStyle w:val="Hyperlink"/>
+                <w:noProof/>
+                <w:lang w:val="en-GB"/>
+              </w:rPr>
+              <w:t>Layout der App</w:t>
+            </w:r>
+            <w:r>
+              <w:rPr>
+                <w:noProof/>
+                <w:webHidden/>
+              </w:rPr>
+              <w:tab/>
+            </w:r>
+            <w:r>
+              <w:rPr>
                 <w:noProof/>
                 <w:webHidden/>
               </w:rPr>
@@ -1091,7 +1298,7 @@
                 <w:noProof/>
                 <w:webHidden/>
               </w:rPr>
-              <w:instrText xml:space="preserve"> PAGEREF _Toc454713872 \h </w:instrText>
+              <w:instrText xml:space="preserve"> PAGEREF _Toc454718868 \h </w:instrText>
             </w:r>
             <w:r>
               <w:rPr>
@@ -1111,7 +1318,7 @@
                 <w:noProof/>
                 <w:webHidden/>
               </w:rPr>
-              <w:t>5</w:t>
+              <w:t>6</w:t>
             </w:r>
             <w:r>
               <w:rPr>
@@ -1124,8 +1331,9 @@
         </w:p>
         <w:p>
           <w:pPr>
-            <w:pStyle w:val="Verzeichnis1"/>
+            <w:pStyle w:val="Verzeichnis2"/>
             <w:tabs>
+              <w:tab w:val="left" w:pos="880"/>
               <w:tab w:val="right" w:leader="dot" w:pos="9062"/>
             </w:tabs>
             <w:rPr>
@@ -1133,24 +1341,39 @@
               <w:lang w:val="de-DE" w:eastAsia="de-DE"/>
             </w:rPr>
           </w:pPr>
-          <w:hyperlink w:anchor="_Toc454713873" w:history="1">
+          <w:hyperlink w:anchor="_Toc454718869" w:history="1">
             <w:r>
               <w:rPr>
                 <w:rStyle w:val="Hyperlink"/>
                 <w:noProof/>
-                <w:lang w:val="de-DE"/>
-              </w:rPr>
-              <w:t>Smartphone</w:t>
-            </w:r>
-            <w:r>
-              <w:rPr>
-                <w:noProof/>
-                <w:webHidden/>
+                <w:lang w:val="en-GB"/>
+              </w:rPr>
+              <w:t>6.2</w:t>
+            </w:r>
+            <w:r>
+              <w:rPr>
+                <w:noProof/>
+                <w:lang w:val="de-DE" w:eastAsia="de-DE"/>
               </w:rPr>
               <w:tab/>
             </w:r>
             <w:r>
               <w:rPr>
+                <w:rStyle w:val="Hyperlink"/>
+                <w:noProof/>
+                <w:lang w:val="en-GB"/>
+              </w:rPr>
+              <w:t>Installation Ionic Framework &amp; Grundbefehle</w:t>
+            </w:r>
+            <w:r>
+              <w:rPr>
+                <w:noProof/>
+                <w:webHidden/>
+              </w:rPr>
+              <w:tab/>
+            </w:r>
+            <w:r>
+              <w:rPr>
                 <w:noProof/>
                 <w:webHidden/>
               </w:rPr>
@@ -1161,7 +1384,7 @@
                 <w:noProof/>
                 <w:webHidden/>
               </w:rPr>
-              <w:instrText xml:space="preserve"> PAGEREF _Toc454713873 \h </w:instrText>
+              <w:instrText xml:space="preserve"> PAGEREF _Toc454718869 \h </w:instrText>
             </w:r>
             <w:r>
               <w:rPr>
@@ -1196,6 +1419,7 @@
           <w:pPr>
             <w:pStyle w:val="Verzeichnis2"/>
             <w:tabs>
+              <w:tab w:val="left" w:pos="880"/>
               <w:tab w:val="right" w:leader="dot" w:pos="9062"/>
             </w:tabs>
             <w:rPr>
@@ -1203,24 +1427,37 @@
               <w:lang w:val="de-DE" w:eastAsia="de-DE"/>
             </w:rPr>
           </w:pPr>
-          <w:hyperlink w:anchor="_Toc454713874" w:history="1">
+          <w:hyperlink w:anchor="_Toc454718870" w:history="1">
             <w:r>
               <w:rPr>
                 <w:rStyle w:val="Hyperlink"/>
                 <w:noProof/>
-                <w:lang w:val="en-GB"/>
-              </w:rPr>
-              <w:t>Layout der App</w:t>
-            </w:r>
-            <w:r>
-              <w:rPr>
-                <w:noProof/>
-                <w:webHidden/>
+              </w:rPr>
+              <w:t>6.3</w:t>
+            </w:r>
+            <w:r>
+              <w:rPr>
+                <w:noProof/>
+                <w:lang w:val="de-DE" w:eastAsia="de-DE"/>
               </w:rPr>
               <w:tab/>
             </w:r>
             <w:r>
               <w:rPr>
+                <w:rStyle w:val="Hyperlink"/>
+                <w:noProof/>
+              </w:rPr>
+              <w:t>Konfiguration der App</w:t>
+            </w:r>
+            <w:r>
+              <w:rPr>
+                <w:noProof/>
+                <w:webHidden/>
+              </w:rPr>
+              <w:tab/>
+            </w:r>
+            <w:r>
+              <w:rPr>
                 <w:noProof/>
                 <w:webHidden/>
               </w:rPr>
@@ -1231,7 +1468,7 @@
                 <w:noProof/>
                 <w:webHidden/>
               </w:rPr>
-              <w:instrText xml:space="preserve"> PAGEREF _Toc454713874 \h </w:instrText>
+              <w:instrText xml:space="preserve"> PAGEREF _Toc454718870 \h </w:instrText>
             </w:r>
             <w:r>
               <w:rPr>
@@ -1251,7 +1488,7 @@
                 <w:noProof/>
                 <w:webHidden/>
               </w:rPr>
-              <w:t>6</w:t>
+              <w:t>7</w:t>
             </w:r>
             <w:r>
               <w:rPr>
@@ -1266,6 +1503,7 @@
           <w:pPr>
             <w:pStyle w:val="Verzeichnis2"/>
             <w:tabs>
+              <w:tab w:val="left" w:pos="880"/>
               <w:tab w:val="right" w:leader="dot" w:pos="9062"/>
             </w:tabs>
             <w:rPr>
@@ -1273,24 +1511,37 @@
               <w:lang w:val="de-DE" w:eastAsia="de-DE"/>
             </w:rPr>
           </w:pPr>
-          <w:hyperlink w:anchor="_Toc454713875" w:history="1">
+          <w:hyperlink w:anchor="_Toc454718871" w:history="1">
             <w:r>
               <w:rPr>
                 <w:rStyle w:val="Hyperlink"/>
                 <w:noProof/>
-                <w:lang w:val="en-GB"/>
-              </w:rPr>
-              <w:t>Installation Ionic Framework &amp; Grundbefehle</w:t>
-            </w:r>
-            <w:r>
-              <w:rPr>
-                <w:noProof/>
-                <w:webHidden/>
+              </w:rPr>
+              <w:t>6.4</w:t>
+            </w:r>
+            <w:r>
+              <w:rPr>
+                <w:noProof/>
+                <w:lang w:val="de-DE" w:eastAsia="de-DE"/>
               </w:rPr>
               <w:tab/>
             </w:r>
             <w:r>
               <w:rPr>
+                <w:rStyle w:val="Hyperlink"/>
+                <w:noProof/>
+              </w:rPr>
+              <w:t>Testen der Smartphone App</w:t>
+            </w:r>
+            <w:r>
+              <w:rPr>
+                <w:noProof/>
+                <w:webHidden/>
+              </w:rPr>
+              <w:tab/>
+            </w:r>
+            <w:r>
+              <w:rPr>
                 <w:noProof/>
                 <w:webHidden/>
               </w:rPr>
@@ -1301,7 +1552,7 @@
                 <w:noProof/>
                 <w:webHidden/>
               </w:rPr>
-              <w:instrText xml:space="preserve"> PAGEREF _Toc454713875 \h </w:instrText>
+              <w:instrText xml:space="preserve"> PAGEREF _Toc454718871 \h </w:instrText>
             </w:r>
             <w:r>
               <w:rPr>
@@ -1321,7 +1572,7 @@
                 <w:noProof/>
                 <w:webHidden/>
               </w:rPr>
-              <w:t>6</w:t>
+              <w:t>7</w:t>
             </w:r>
             <w:r>
               <w:rPr>
@@ -1334,8 +1585,9 @@
         </w:p>
         <w:p>
           <w:pPr>
-            <w:pStyle w:val="Verzeichnis2"/>
+            <w:pStyle w:val="Verzeichnis1"/>
             <w:tabs>
+              <w:tab w:val="left" w:pos="440"/>
               <w:tab w:val="right" w:leader="dot" w:pos="9062"/>
             </w:tabs>
             <w:rPr>
@@ -1343,23 +1595,37 @@
               <w:lang w:val="de-DE" w:eastAsia="de-DE"/>
             </w:rPr>
           </w:pPr>
-          <w:hyperlink w:anchor="_Toc454713876" w:history="1">
+          <w:hyperlink w:anchor="_Toc454718872" w:history="1">
             <w:r>
               <w:rPr>
                 <w:rStyle w:val="Hyperlink"/>
                 <w:noProof/>
               </w:rPr>
-              <w:t>Konfiguration der App</w:t>
-            </w:r>
-            <w:r>
-              <w:rPr>
-                <w:noProof/>
-                <w:webHidden/>
+              <w:t>7</w:t>
+            </w:r>
+            <w:r>
+              <w:rPr>
+                <w:noProof/>
+                <w:lang w:val="de-DE" w:eastAsia="de-DE"/>
               </w:rPr>
               <w:tab/>
             </w:r>
             <w:r>
               <w:rPr>
+                <w:rStyle w:val="Hyperlink"/>
+                <w:noProof/>
+              </w:rPr>
+              <w:t>Schlusswort</w:t>
+            </w:r>
+            <w:r>
+              <w:rPr>
+                <w:noProof/>
+                <w:webHidden/>
+              </w:rPr>
+              <w:tab/>
+            </w:r>
+            <w:r>
+              <w:rPr>
                 <w:noProof/>
                 <w:webHidden/>
               </w:rPr>
@@ -1370,145 +1636,7 @@
                 <w:noProof/>
                 <w:webHidden/>
               </w:rPr>
-              <w:instrText xml:space="preserve"> PAGEREF _Toc454713876 \h </w:instrText>
-            </w:r>
-            <w:r>
-              <w:rPr>
-                <w:noProof/>
-                <w:webHidden/>
-              </w:rPr>
-            </w:r>
-            <w:r>
-              <w:rPr>
-                <w:noProof/>
-                <w:webHidden/>
-              </w:rPr>
-              <w:fldChar w:fldCharType="separate"/>
-            </w:r>
-            <w:r>
-              <w:rPr>
-                <w:noProof/>
-                <w:webHidden/>
-              </w:rPr>
-              <w:t>7</w:t>
-            </w:r>
-            <w:r>
-              <w:rPr>
-                <w:noProof/>
-                <w:webHidden/>
-              </w:rPr>
-              <w:fldChar w:fldCharType="end"/>
-            </w:r>
-          </w:hyperlink>
-        </w:p>
-        <w:p>
-          <w:pPr>
-            <w:pStyle w:val="Verzeichnis2"/>
-            <w:tabs>
-              <w:tab w:val="right" w:leader="dot" w:pos="9062"/>
-            </w:tabs>
-            <w:rPr>
-              <w:noProof/>
-              <w:lang w:val="de-DE" w:eastAsia="de-DE"/>
-            </w:rPr>
-          </w:pPr>
-          <w:hyperlink w:anchor="_Toc454713877" w:history="1">
-            <w:r>
-              <w:rPr>
-                <w:rStyle w:val="Hyperlink"/>
-                <w:noProof/>
-              </w:rPr>
-              <w:t>Testen der Smartphone App</w:t>
-            </w:r>
-            <w:r>
-              <w:rPr>
-                <w:noProof/>
-                <w:webHidden/>
-              </w:rPr>
-              <w:tab/>
-            </w:r>
-            <w:r>
-              <w:rPr>
-                <w:noProof/>
-                <w:webHidden/>
-              </w:rPr>
-              <w:fldChar w:fldCharType="begin"/>
-            </w:r>
-            <w:r>
-              <w:rPr>
-                <w:noProof/>
-                <w:webHidden/>
-              </w:rPr>
-              <w:instrText xml:space="preserve"> PAGEREF _Toc454713877 \h </w:instrText>
-            </w:r>
-            <w:r>
-              <w:rPr>
-                <w:noProof/>
-                <w:webHidden/>
-              </w:rPr>
-            </w:r>
-            <w:r>
-              <w:rPr>
-                <w:noProof/>
-                <w:webHidden/>
-              </w:rPr>
-              <w:fldChar w:fldCharType="separate"/>
-            </w:r>
-            <w:r>
-              <w:rPr>
-                <w:noProof/>
-                <w:webHidden/>
-              </w:rPr>
-              <w:t>7</w:t>
-            </w:r>
-            <w:r>
-              <w:rPr>
-                <w:noProof/>
-                <w:webHidden/>
-              </w:rPr>
-              <w:fldChar w:fldCharType="end"/>
-            </w:r>
-          </w:hyperlink>
-        </w:p>
-        <w:p>
-          <w:pPr>
-            <w:pStyle w:val="Verzeichnis1"/>
-            <w:tabs>
-              <w:tab w:val="right" w:leader="dot" w:pos="9062"/>
-            </w:tabs>
-            <w:rPr>
-              <w:noProof/>
-              <w:lang w:val="de-DE" w:eastAsia="de-DE"/>
-            </w:rPr>
-          </w:pPr>
-          <w:hyperlink w:anchor="_Toc454713878" w:history="1">
-            <w:r>
-              <w:rPr>
-                <w:rStyle w:val="Hyperlink"/>
-                <w:noProof/>
-              </w:rPr>
-              <w:t>Schlusswort</w:t>
-            </w:r>
-            <w:r>
-              <w:rPr>
-                <w:noProof/>
-                <w:webHidden/>
-              </w:rPr>
-              <w:tab/>
-            </w:r>
-            <w:r>
-              <w:rPr>
-                <w:noProof/>
-                <w:webHidden/>
-              </w:rPr>
-              <w:fldChar w:fldCharType="begin"/>
-            </w:r>
-            <w:r>
-              <w:rPr>
-                <w:noProof/>
-                <w:webHidden/>
-              </w:rPr>
-              <w:instrText xml:space="preserve"> PAGEREF _Toc454713878 \h </w:instrText>
+              <w:instrText xml:space="preserve"> PAGEREF _Toc454718872 \h </w:instrText>
             </w:r>
             <w:r>
               <w:rPr>
@@ -1556,42 +1684,66 @@
       <w:r>
         <w:br w:type="page"/>
       </w:r>
+      <w:bookmarkStart w:id="0" w:name="_GoBack"/>
+      <w:bookmarkEnd w:id="0"/>
     </w:p>
     <w:p>
       <w:pPr>
         <w:pStyle w:val="berschrift1"/>
       </w:pPr>
-      <w:bookmarkStart w:id="0" w:name="_Toc454713861"/>
+      <w:bookmarkStart w:id="1" w:name="_Toc454718857"/>
       <w:r>
         <w:lastRenderedPageBreak/>
         <w:t>Grundgedanken</w:t>
       </w:r>
-      <w:bookmarkEnd w:id="0"/>
+      <w:bookmarkEnd w:id="1"/>
     </w:p>
     <w:p>
       <w:pPr>
         <w:pStyle w:val="berschrift2"/>
       </w:pPr>
-      <w:bookmarkStart w:id="1" w:name="_Toc454713862"/>
+      <w:bookmarkStart w:id="2" w:name="_Toc454718858"/>
       <w:r>
         <w:t>Ziel</w:t>
       </w:r>
-      <w:bookmarkEnd w:id="1"/>
-    </w:p>
-    <w:p>
-      <w:r>
-        <w:t xml:space="preserve">Unser Ziel ist es den Dream Cheeky Missile Launcher Live über eine Android-App steuern zu können. </w:t>
+      <w:bookmarkEnd w:id="2"/>
+    </w:p>
+    <w:p>
+      <w:r>
+        <w:t xml:space="preserve">Unser Ziel ist es den </w:t>
+      </w:r>
+      <w:proofErr w:type="spellStart"/>
+      <w:r>
+        <w:t>Dream</w:t>
+      </w:r>
+      <w:proofErr w:type="spellEnd"/>
+      <w:r>
+        <w:t xml:space="preserve"> </w:t>
+      </w:r>
+      <w:proofErr w:type="spellStart"/>
+      <w:r>
+        <w:t>Cheeky</w:t>
+      </w:r>
+      <w:proofErr w:type="spellEnd"/>
+      <w:r>
+        <w:t xml:space="preserve"> Missile Launcher </w:t>
+      </w:r>
+      <w:r>
+        <w:t>l</w:t>
+      </w:r>
+      <w:r>
+        <w:t xml:space="preserve">ive über eine Android-App steuern zu können. </w:t>
       </w:r>
     </w:p>
     <w:p>
       <w:pPr>
         <w:pStyle w:val="berschrift2"/>
       </w:pPr>
-      <w:bookmarkStart w:id="2" w:name="_Toc454713863"/>
+      <w:bookmarkStart w:id="3" w:name="_Toc454718859"/>
       <w:r>
         <w:t>Vorgehen</w:t>
       </w:r>
-      <w:bookmarkEnd w:id="2"/>
+      <w:bookmarkEnd w:id="3"/>
     </w:p>
     <w:p>
       <w:r>
@@ -1645,13 +1797,30 @@
         <w:t>Launcher</w:t>
       </w:r>
       <w:r>
-        <w:t xml:space="preserve"> wird mit dem Raspberry Pi verbunden. Das Raspberry Pi steuert den Missile Launcher über einen Treiber über die USB-Schnittstelle an. </w:t>
+        <w:t xml:space="preserve"> wird mit dem Raspberry Pi</w:t>
+      </w:r>
+      <w:r>
+        <w:t xml:space="preserve"> per USB</w:t>
+      </w:r>
+      <w:r>
+        <w:t xml:space="preserve"> verbunden. </w:t>
       </w:r>
     </w:p>
     <w:p>
       <w:r>
         <w:t>Vom Raspberry Pi soll aus soll man nun den Rocket Launcher steuern können.</w:t>
       </w:r>
+      <w:r>
+        <w:t xml:space="preserve"> Dies wird mit </w:t>
+      </w:r>
+      <w:proofErr w:type="spellStart"/>
+      <w:r>
+        <w:t>NodeJS</w:t>
+      </w:r>
+      <w:proofErr w:type="spellEnd"/>
+      <w:r>
+        <w:t xml:space="preserve"> bewerkstelligt.</w:t>
+      </w:r>
     </w:p>
     <w:p>
       <w:r>
@@ -1672,45 +1841,19 @@
     </w:p>
     <w:p>
       <w:r>
-        <w:t>Ein Access Point mit einem virtuellen Netzwerkadapter ist die ideale Lösung da:</w:t>
-      </w:r>
-    </w:p>
-    <w:p>
-      <w:pPr>
-        <w:pStyle w:val="Listenabsatz"/>
-        <w:numPr>
-          <w:ilvl w:val="0"/>
-          <w:numId w:val="2"/>
-        </w:numPr>
-      </w:pPr>
-      <w:r>
-        <w:t>Raspberry Pi und Smartphone direkt im gleichen Netzwerk sind</w:t>
-      </w:r>
-    </w:p>
-    <w:p>
-      <w:pPr>
-        <w:pStyle w:val="Listenabsatz"/>
-        <w:numPr>
-          <w:ilvl w:val="0"/>
-          <w:numId w:val="2"/>
-        </w:numPr>
-      </w:pPr>
-      <w:r>
-        <w:t xml:space="preserve">Man </w:t>
-      </w:r>
-      <w:r>
-        <w:t xml:space="preserve">auf keine anderen </w:t>
-      </w:r>
-      <w:r>
-        <w:t>Netzwerke angewiesen</w:t>
-      </w:r>
-      <w:r>
-        <w:t xml:space="preserve"> ist</w:t>
-      </w:r>
-    </w:p>
-    <w:p>
-      <w:r>
-        <w:t xml:space="preserve">Auf dem Raspberry Pi läuft nun ein Socket.io Server, der folgende Events kennt: </w:t>
+        <w:t xml:space="preserve">Auf dem Raspberry Pi </w:t>
+      </w:r>
+      <w:r>
+        <w:t xml:space="preserve">erstellt man dann </w:t>
+      </w:r>
+      <w:r>
+        <w:t>ein</w:t>
+      </w:r>
+      <w:r>
+        <w:t>en</w:t>
+      </w:r>
+      <w:r>
+        <w:t xml:space="preserve"> Socket.io Server, der folgende Events kennt: </w:t>
       </w:r>
     </w:p>
     <w:p>
@@ -1721,9 +1864,11 @@
           <w:numId w:val="3"/>
         </w:numPr>
       </w:pPr>
+      <w:proofErr w:type="spellStart"/>
       <w:r>
         <w:t>Up</w:t>
       </w:r>
+      <w:proofErr w:type="spellEnd"/>
     </w:p>
     <w:p>
       <w:pPr>
@@ -1745,9 +1890,11 @@
           <w:numId w:val="3"/>
         </w:numPr>
       </w:pPr>
+      <w:proofErr w:type="spellStart"/>
       <w:r>
         <w:t>Left</w:t>
       </w:r>
+      <w:proofErr w:type="spellEnd"/>
     </w:p>
     <w:p>
       <w:pPr>
@@ -1757,9 +1904,11 @@
           <w:numId w:val="3"/>
         </w:numPr>
       </w:pPr>
+      <w:proofErr w:type="spellStart"/>
       <w:r>
         <w:t>Right</w:t>
       </w:r>
+      <w:proofErr w:type="spellEnd"/>
     </w:p>
     <w:p>
       <w:pPr>
@@ -1769,9 +1918,11 @@
           <w:numId w:val="3"/>
         </w:numPr>
       </w:pPr>
+      <w:proofErr w:type="spellStart"/>
       <w:r>
         <w:t>Stop</w:t>
       </w:r>
+      <w:proofErr w:type="spellEnd"/>
     </w:p>
     <w:p>
       <w:pPr>
@@ -1781,9 +1932,11 @@
           <w:numId w:val="3"/>
         </w:numPr>
       </w:pPr>
+      <w:proofErr w:type="spellStart"/>
       <w:r>
         <w:t>Fire</w:t>
       </w:r>
+      <w:proofErr w:type="spellEnd"/>
     </w:p>
     <w:p>
       <w:r>
@@ -1807,16 +1960,45 @@
       <w:pPr>
         <w:pStyle w:val="berschrift1"/>
       </w:pPr>
-      <w:bookmarkStart w:id="3" w:name="_Toc454713864"/>
+      <w:bookmarkStart w:id="4" w:name="_Toc454718860"/>
+      <w:proofErr w:type="spellStart"/>
       <w:r>
         <w:lastRenderedPageBreak/>
-        <w:t>Dream Cheeky Missile Launcher</w:t>
-      </w:r>
-      <w:bookmarkEnd w:id="3"/>
-    </w:p>
-    <w:p>
-      <w:r>
-        <w:t xml:space="preserve">Der Dream Cheeky Missile Launcher steht uns fertig zur Verfügung und an ihm muss nichts mehr konfiguriert werden. </w:t>
+        <w:t>Dream</w:t>
+      </w:r>
+      <w:proofErr w:type="spellEnd"/>
+      <w:r>
+        <w:t xml:space="preserve"> </w:t>
+      </w:r>
+      <w:proofErr w:type="spellStart"/>
+      <w:r>
+        <w:t>Cheeky</w:t>
+      </w:r>
+      <w:proofErr w:type="spellEnd"/>
+      <w:r>
+        <w:t xml:space="preserve"> Missile Launcher</w:t>
+      </w:r>
+      <w:bookmarkEnd w:id="4"/>
+    </w:p>
+    <w:p>
+      <w:r>
+        <w:t xml:space="preserve">Der </w:t>
+      </w:r>
+      <w:proofErr w:type="spellStart"/>
+      <w:r>
+        <w:t>Dream</w:t>
+      </w:r>
+      <w:proofErr w:type="spellEnd"/>
+      <w:r>
+        <w:t xml:space="preserve"> </w:t>
+      </w:r>
+      <w:proofErr w:type="spellStart"/>
+      <w:r>
+        <w:t>Cheeky</w:t>
+      </w:r>
+      <w:proofErr w:type="spellEnd"/>
+      <w:r>
+        <w:t xml:space="preserve"> Missile Launcher steht uns fertig zur Verfügung und an ihm muss nichts mehr konfiguriert werden. </w:t>
       </w:r>
     </w:p>
     <w:p>
@@ -1879,11 +2061,11 @@
       <w:pPr>
         <w:pStyle w:val="berschrift2"/>
       </w:pPr>
-      <w:bookmarkStart w:id="4" w:name="_Toc454713865"/>
+      <w:bookmarkStart w:id="5" w:name="_Toc454718861"/>
       <w:r>
         <w:t>Spezielles</w:t>
       </w:r>
-      <w:bookmarkEnd w:id="4"/>
+      <w:bookmarkEnd w:id="5"/>
     </w:p>
     <w:p>
       <w:r>
@@ -2005,7 +2187,7 @@
       <w:pPr>
         <w:pStyle w:val="berschrift1"/>
       </w:pPr>
-      <w:bookmarkStart w:id="5" w:name="_Toc454713866"/>
+      <w:bookmarkStart w:id="6" w:name="_Toc454718862"/>
       <w:r>
         <w:rPr>
           <w:noProof/>
@@ -2015,7 +2197,7 @@
         <mc:AlternateContent>
           <mc:Choice Requires="wps">
             <w:drawing>
-              <wp:anchor distT="0" distB="0" distL="114300" distR="114300" simplePos="0" relativeHeight="251661312" behindDoc="0" locked="0" layoutInCell="1" allowOverlap="1" wp14:anchorId="7CD544A0" wp14:editId="1CB69D79">
+              <wp:anchor distT="0" distB="0" distL="114300" distR="114300" simplePos="0" relativeHeight="251678720" behindDoc="0" locked="0" layoutInCell="1" allowOverlap="1" wp14:anchorId="7CD544A0" wp14:editId="1CB69D79">
                 <wp:simplePos x="0" y="0"/>
                 <wp:positionH relativeFrom="column">
                   <wp:posOffset>4586219</wp:posOffset>
@@ -2098,7 +2280,7 @@
                 <v:stroke joinstyle="miter"/>
                 <v:path gradientshapeok="t" o:connecttype="rect"/>
               </v:shapetype>
-              <v:shape id="Textfeld 21" o:spid="_x0000_s1026" type="#_x0000_t202" style="position:absolute;margin-left:361.1pt;margin-top:.65pt;width:51.35pt;height:37.55pt;z-index:251661312;visibility:visible;mso-wrap-style:square;mso-width-percent:0;mso-height-percent:0;mso-wrap-distance-left:9pt;mso-wrap-distance-top:0;mso-wrap-distance-right:9pt;mso-wrap-distance-bottom:0;mso-position-horizontal:absolute;mso-position-horizontal-relative:text;mso-position-vertical:absolute;mso-position-vertical-relative:text;mso-width-percent:0;mso-height-percent:0;mso-width-relative:margin;mso-height-relative:margin;v-text-anchor:top" o:gfxdata="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" fillcolor="white [3201]" stroked="f" strokeweight=".5pt">
+              <v:shape id="Textfeld 21" o:spid="_x0000_s1026" type="#_x0000_t202" style="position:absolute;left:0;text-align:left;margin-left:361.1pt;margin-top:.65pt;width:51.35pt;height:37.55pt;z-index:251678720;visibility:visible;mso-wrap-style:square;mso-width-percent:0;mso-height-percent:0;mso-wrap-distance-left:9pt;mso-wrap-distance-top:0;mso-wrap-distance-right:9pt;mso-wrap-distance-bottom:0;mso-position-horizontal:absolute;mso-position-horizontal-relative:text;mso-position-vertical:absolute;mso-position-vertical-relative:text;mso-width-percent:0;mso-height-percent:0;mso-width-relative:margin;mso-height-relative:margin;v-text-anchor:top" o:gfxdata="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" fillcolor="white [3201]" stroked="f" strokeweight=".5pt">
                 <v:textbox>
                   <w:txbxContent>
                     <w:p>
@@ -2122,7 +2304,7 @@
           <w:lang w:val="de-DE" w:eastAsia="de-DE"/>
         </w:rPr>
         <w:drawing>
-          <wp:anchor distT="0" distB="0" distL="114300" distR="114300" simplePos="0" relativeHeight="251658240" behindDoc="1" locked="0" layoutInCell="1" allowOverlap="1" wp14:anchorId="24C3DB70" wp14:editId="08C61F2C">
+          <wp:anchor distT="0" distB="0" distL="114300" distR="114300" simplePos="0" relativeHeight="251669504" behindDoc="1" locked="0" layoutInCell="1" allowOverlap="1" wp14:anchorId="24C3DB70" wp14:editId="08C61F2C">
             <wp:simplePos x="0" y="0"/>
             <wp:positionH relativeFrom="column">
               <wp:posOffset>2439090</wp:posOffset>
@@ -2189,7 +2371,7 @@
       <w:r>
         <w:t>Netzwerkaufbau</w:t>
       </w:r>
-      <w:bookmarkEnd w:id="5"/>
+      <w:bookmarkEnd w:id="6"/>
     </w:p>
     <w:p>
       <w:r>
@@ -2198,7 +2380,7 @@
           <w:lang w:val="de-DE" w:eastAsia="de-DE"/>
         </w:rPr>
         <w:drawing>
-          <wp:anchor distT="0" distB="0" distL="114300" distR="114300" simplePos="0" relativeHeight="251665408" behindDoc="1" locked="0" layoutInCell="1" allowOverlap="1" wp14:anchorId="33A69967" wp14:editId="1957C3A9">
+          <wp:anchor distT="0" distB="0" distL="114300" distR="114300" simplePos="0" relativeHeight="251691008" behindDoc="1" locked="0" layoutInCell="1" allowOverlap="1" wp14:anchorId="33A69967" wp14:editId="1957C3A9">
             <wp:simplePos x="0" y="0"/>
             <wp:positionH relativeFrom="column">
               <wp:posOffset>5198745</wp:posOffset>
@@ -2268,7 +2450,7 @@
           <w:lang w:val="de-DE" w:eastAsia="de-DE"/>
         </w:rPr>
         <w:drawing>
-          <wp:anchor distT="0" distB="0" distL="114300" distR="114300" simplePos="0" relativeHeight="251663360" behindDoc="1" locked="0" layoutInCell="1" allowOverlap="1" wp14:anchorId="56F9E98F" wp14:editId="4C81F182">
+          <wp:anchor distT="0" distB="0" distL="114300" distR="114300" simplePos="0" relativeHeight="251684864" behindDoc="1" locked="0" layoutInCell="1" allowOverlap="1" wp14:anchorId="56F9E98F" wp14:editId="4C81F182">
             <wp:simplePos x="0" y="0"/>
             <wp:positionH relativeFrom="column">
               <wp:posOffset>2153285</wp:posOffset>
@@ -2331,7 +2513,7 @@
           <w:lang w:val="de-DE" w:eastAsia="de-DE"/>
         </w:rPr>
         <w:drawing>
-          <wp:anchor distT="0" distB="0" distL="114300" distR="114300" simplePos="0" relativeHeight="251660288" behindDoc="1" locked="0" layoutInCell="1" allowOverlap="1" wp14:anchorId="301AEAE9" wp14:editId="13B2A897">
+          <wp:anchor distT="0" distB="0" distL="114300" distR="114300" simplePos="0" relativeHeight="251675648" behindDoc="1" locked="0" layoutInCell="1" allowOverlap="1" wp14:anchorId="301AEAE9" wp14:editId="13B2A897">
             <wp:simplePos x="0" y="0"/>
             <wp:positionH relativeFrom="column">
               <wp:posOffset>737235</wp:posOffset>
@@ -2394,7 +2576,7 @@
           <w:lang w:val="de-DE" w:eastAsia="de-DE"/>
         </w:rPr>
         <w:drawing>
-          <wp:anchor distT="0" distB="0" distL="114300" distR="114300" simplePos="0" relativeHeight="251659264" behindDoc="1" locked="0" layoutInCell="1" allowOverlap="1" wp14:anchorId="47FA6852" wp14:editId="6C80E5DB">
+          <wp:anchor distT="0" distB="0" distL="114300" distR="114300" simplePos="0" relativeHeight="251672576" behindDoc="1" locked="0" layoutInCell="1" allowOverlap="1" wp14:anchorId="47FA6852" wp14:editId="6C80E5DB">
             <wp:simplePos x="0" y="0"/>
             <wp:positionH relativeFrom="column">
               <wp:posOffset>-1298</wp:posOffset>
@@ -2461,15 +2643,15 @@
         <mc:AlternateContent>
           <mc:Choice Requires="wps">
             <w:drawing>
-              <wp:anchor distT="0" distB="0" distL="114300" distR="114300" simplePos="0" relativeHeight="251664384" behindDoc="0" locked="0" layoutInCell="1" allowOverlap="1" wp14:anchorId="27FEFB1F" wp14:editId="7BF491C6">
+              <wp:anchor distT="0" distB="0" distL="114300" distR="114300" simplePos="0" relativeHeight="251687936" behindDoc="0" locked="0" layoutInCell="1" allowOverlap="1" wp14:anchorId="27FEFB1F" wp14:editId="7BF491C6">
                 <wp:simplePos x="0" y="0"/>
                 <wp:positionH relativeFrom="column">
-                  <wp:posOffset>-397455</wp:posOffset>
+                  <wp:posOffset>-405406</wp:posOffset>
                 </wp:positionH>
                 <wp:positionV relativeFrom="paragraph">
-                  <wp:posOffset>202869</wp:posOffset>
+                  <wp:posOffset>183515</wp:posOffset>
                 </wp:positionV>
-                <wp:extent cx="1701248" cy="508883"/>
+                <wp:extent cx="1812897" cy="508883"/>
                 <wp:effectExtent l="0" t="0" r="0" b="5715"/>
                 <wp:wrapNone/>
                 <wp:docPr id="20" name="Textfeld 20"/>
@@ -2481,7 +2663,7 @@
                       <wps:spPr>
                         <a:xfrm>
                           <a:off x="0" y="0"/>
-                          <a:ext cx="1701248" cy="508883"/>
+                          <a:ext cx="1812897" cy="508883"/>
                         </a:xfrm>
                         <a:prstGeom prst="rect">
                           <a:avLst/>
@@ -2518,7 +2700,13 @@
                               <w:br/>
                             </w:r>
                             <w:r>
-                              <w:t xml:space="preserve">              192.168.4.1 wlan0</w:t>
+                              <w:t xml:space="preserve">           </w:t>
+                            </w:r>
+                            <w:r>
+                              <w:t xml:space="preserve">    </w:t>
+                            </w:r>
+                            <w:r>
+                              <w:t xml:space="preserve">   192.168.4.1 wlan0</w:t>
                             </w:r>
                           </w:p>
                         </w:txbxContent>
@@ -2543,7 +2731,7 @@
           </mc:Choice>
           <mc:Fallback>
             <w:pict>
-              <v:shape w14:anchorId="27FEFB1F" id="Textfeld 20" o:spid="_x0000_s1027" type="#_x0000_t202" style="position:absolute;margin-left:-31.3pt;margin-top:15.95pt;width:133.95pt;height:40.05pt;z-index:251664384;visibility:visible;mso-wrap-style:square;mso-width-percent:0;mso-height-percent:0;mso-wrap-distance-left:9pt;mso-wrap-distance-top:0;mso-wrap-distance-right:9pt;mso-wrap-distance-bottom:0;mso-position-horizontal:absolute;mso-position-horizontal-relative:text;mso-position-vertical:absolute;mso-position-vertical-relative:text;mso-width-percent:0;mso-height-percent:0;mso-width-relative:margin;mso-height-relative:margin;v-text-anchor:top" o:gfxdata="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" fillcolor="white [3201]" stroked="f" strokeweight=".5pt">
+              <v:shape w14:anchorId="27FEFB1F" id="Textfeld 20" o:spid="_x0000_s1027" type="#_x0000_t202" style="position:absolute;margin-left:-31.9pt;margin-top:14.45pt;width:142.75pt;height:40.05pt;z-index:251687936;visibility:visible;mso-wrap-style:square;mso-width-percent:0;mso-height-percent:0;mso-wrap-distance-left:9pt;mso-wrap-distance-top:0;mso-wrap-distance-right:9pt;mso-wrap-distance-bottom:0;mso-position-horizontal:absolute;mso-position-horizontal-relative:text;mso-position-vertical:absolute;mso-position-vertical-relative:text;mso-width-percent:0;mso-height-percent:0;mso-width-relative:margin;mso-height-relative:margin;v-text-anchor:top" o:gfxdata="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" fillcolor="white [3201]" stroked="f" strokeweight=".5pt">
                 <v:textbox>
                   <w:txbxContent>
                     <w:p>
@@ -2554,7 +2742,13 @@
                         <w:br/>
                       </w:r>
                       <w:r>
-                        <w:t xml:space="preserve">              192.168.4.1 wlan0</w:t>
+                        <w:t xml:space="preserve">           </w:t>
+                      </w:r>
+                      <w:r>
+                        <w:t xml:space="preserve">    </w:t>
+                      </w:r>
+                      <w:r>
+                        <w:t xml:space="preserve">   192.168.4.1 wlan0</w:t>
                       </w:r>
                     </w:p>
                   </w:txbxContent>
@@ -2572,7 +2766,7 @@
         <mc:AlternateContent>
           <mc:Choice Requires="wps">
             <w:drawing>
-              <wp:anchor distT="0" distB="0" distL="114300" distR="114300" simplePos="0" relativeHeight="251662336" behindDoc="0" locked="0" layoutInCell="1" allowOverlap="1" wp14:anchorId="70895E00" wp14:editId="60E8169E">
+              <wp:anchor distT="0" distB="0" distL="114300" distR="114300" simplePos="0" relativeHeight="251681792" behindDoc="0" locked="0" layoutInCell="1" allowOverlap="1" wp14:anchorId="70895E00" wp14:editId="60E8169E">
                 <wp:simplePos x="0" y="0"/>
                 <wp:positionH relativeFrom="column">
                   <wp:posOffset>3347611</wp:posOffset>
@@ -2632,7 +2826,7 @@
           </mc:Choice>
           <mc:Fallback>
             <w:pict>
-              <v:line w14:anchorId="11448F1A" id="Gerader Verbinder 19" o:spid="_x0000_s1026" style="position:absolute;flip:y;z-index:251662336;visibility:visible;mso-wrap-style:square;mso-width-percent:0;mso-height-percent:0;mso-wrap-distance-left:9pt;mso-wrap-distance-top:0;mso-wrap-distance-right:9pt;mso-wrap-distance-bottom:0;mso-position-horizontal:absolute;mso-position-horizontal-relative:text;mso-position-vertical:absolute;mso-position-vertical-relative:text;mso-width-percent:0;mso-height-percent:0;mso-width-relative:margin;mso-height-relative:margin" from="263.6pt,4.1pt" to="317.45pt,7.85pt" o:gfxdata="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" strokecolor="black [3213]"/>
+              <v:line w14:anchorId="55D70F54" id="Gerader Verbinder 19" o:spid="_x0000_s1026" style="position:absolute;flip:y;z-index:251681792;visibility:visible;mso-wrap-style:square;mso-width-percent:0;mso-height-percent:0;mso-wrap-distance-left:9pt;mso-wrap-distance-top:0;mso-wrap-distance-right:9pt;mso-wrap-distance-bottom:0;mso-position-horizontal:absolute;mso-position-horizontal-relative:text;mso-position-vertical:absolute;mso-position-vertical-relative:text;mso-width-percent:0;mso-height-percent:0;mso-width-relative:margin;mso-height-relative:margin" from="263.6pt,4.1pt" to="317.45pt,7.85pt" o:gfxdata="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" strokecolor="black [3213]"/>
             </w:pict>
           </mc:Fallback>
         </mc:AlternateContent>
@@ -2643,21 +2837,19 @@
       <w:pPr>
         <w:pStyle w:val="berschrift1"/>
       </w:pPr>
-      <w:bookmarkStart w:id="6" w:name="_Toc454713867"/>
+      <w:bookmarkStart w:id="7" w:name="_Toc454718863"/>
       <w:r>
         <w:t>R</w:t>
       </w:r>
       <w:r>
         <w:t>aspberry Pi</w:t>
       </w:r>
-      <w:bookmarkEnd w:id="6"/>
+      <w:bookmarkEnd w:id="7"/>
     </w:p>
     <w:p>
       <w:r>
         <w:t>Das Raspberry Pi erledigt die Arbeit als Server in unserem Projekt. Auf dem Raspberry Pi müssen einige Konfigurationen durchgeführt werden.</w:t>
       </w:r>
-      <w:bookmarkStart w:id="7" w:name="_GoBack"/>
-      <w:bookmarkEnd w:id="7"/>
     </w:p>
     <w:p>
       <w:r>
@@ -2717,7 +2909,15 @@
     </w:p>
     <w:p>
       <w:r>
-        <w:t xml:space="preserve">Zuerst jedoch muss man das „headless“ Raspberry Pi ansteuern. Dazu gibt es folgende Möglichkeiten: </w:t>
+        <w:t>Zuerst jedoch muss man das „</w:t>
+      </w:r>
+      <w:proofErr w:type="spellStart"/>
+      <w:r>
+        <w:t>headless</w:t>
+      </w:r>
+      <w:proofErr w:type="spellEnd"/>
+      <w:r>
+        <w:t xml:space="preserve">“ Raspberry Pi ansteuern. Dazu gibt es folgende Möglichkeiten: </w:t>
       </w:r>
     </w:p>
     <w:p>
@@ -2741,8 +2941,13 @@
         </w:numPr>
       </w:pPr>
       <w:r>
-        <w:t>Mithilfe der IP-Adresse (oder MAC-Adresse und einigen Netzwerktools) Zugriff über Netzwerkschnittstelle mit Putty</w:t>
-      </w:r>
+        <w:t xml:space="preserve">Mithilfe der IP-Adresse Zugriff über Netzwerkschnittstelle mit </w:t>
+      </w:r>
+      <w:proofErr w:type="spellStart"/>
+      <w:r>
+        <w:t>Putty</w:t>
+      </w:r>
+      <w:proofErr w:type="spellEnd"/>
     </w:p>
     <w:p>
       <w:pPr>
@@ -2751,81 +2956,145 @@
           <w:lang w:val="en-GB"/>
         </w:rPr>
       </w:pPr>
-      <w:bookmarkStart w:id="8" w:name="_Toc454713868"/>
+      <w:bookmarkStart w:id="8" w:name="_Toc454718864"/>
       <w:r>
         <w:rPr>
           <w:lang w:val="en-GB"/>
         </w:rPr>
-        <w:t>Installation Nodejs</w:t>
+        <w:t xml:space="preserve">Installation </w:t>
+      </w:r>
+      <w:proofErr w:type="spellStart"/>
+      <w:r>
+        <w:rPr>
+          <w:lang w:val="en-GB"/>
+        </w:rPr>
+        <w:t>Nodejs</w:t>
       </w:r>
       <w:bookmarkEnd w:id="8"/>
-    </w:p>
-    <w:p>
-      <w:pPr>
-        <w:pBdr>
-          <w:left w:val="single" w:sz="24" w:space="8" w:color="D7DBE4"/>
-        </w:pBdr>
-        <w:shd w:val="clear" w:color="auto" w:fill="FFFFFF"/>
-        <w:tabs>
-          <w:tab w:val="left" w:pos="916"/>
-          <w:tab w:val="left" w:pos="1832"/>
-          <w:tab w:val="left" w:pos="2748"/>
-          <w:tab w:val="left" w:pos="3664"/>
-          <w:tab w:val="left" w:pos="4580"/>
-          <w:tab w:val="left" w:pos="5496"/>
-          <w:tab w:val="left" w:pos="6412"/>
-          <w:tab w:val="left" w:pos="7328"/>
-          <w:tab w:val="left" w:pos="8244"/>
-          <w:tab w:val="left" w:pos="9160"/>
-          <w:tab w:val="left" w:pos="10076"/>
-          <w:tab w:val="left" w:pos="10992"/>
-          <w:tab w:val="left" w:pos="11908"/>
-          <w:tab w:val="left" w:pos="12824"/>
-          <w:tab w:val="left" w:pos="13740"/>
-          <w:tab w:val="left" w:pos="14656"/>
-        </w:tabs>
-        <w:wordWrap w:val="0"/>
-        <w:spacing w:after="158" w:line="240" w:lineRule="auto"/>
-        <w:rPr>
-          <w:rFonts w:ascii="Consolas" w:eastAsia="Times New Roman" w:hAnsi="Consolas" w:cs="Consolas"/>
-          <w:color w:val="333333"/>
-          <w:sz w:val="20"/>
-          <w:szCs w:val="20"/>
-          <w:bdr w:val="none" w:sz="0" w:space="0" w:color="auto" w:frame="1"/>
-          <w:lang w:val="en-GB" w:eastAsia="de-CH"/>
-        </w:rPr>
-      </w:pPr>
-      <w:r>
-        <w:rPr>
-          <w:rStyle w:val="gp"/>
-          <w:rFonts w:ascii="Consolas" w:hAnsi="Consolas" w:cs="Consolas"/>
-          <w:color w:val="555555"/>
-          <w:bdr w:val="none" w:sz="0" w:space="0" w:color="auto" w:frame="1"/>
-          <w:lang w:val="en-GB"/>
-        </w:rPr>
-        <w:t>$</w:t>
-      </w:r>
-      <w:r>
-        <w:rPr>
-          <w:rFonts w:ascii="Consolas" w:hAnsi="Consolas" w:cs="Consolas"/>
-          <w:color w:val="333333"/>
-          <w:sz w:val="21"/>
-          <w:szCs w:val="21"/>
-          <w:lang w:val="en-GB"/>
-        </w:rPr>
+      <w:proofErr w:type="spellEnd"/>
+    </w:p>
+    <w:p>
+      <w:r>
+        <w:t xml:space="preserve">Auf dem </w:t>
+      </w:r>
+      <w:r>
+        <w:t xml:space="preserve">Raspberry haben wir </w:t>
+      </w:r>
+      <w:proofErr w:type="spellStart"/>
+      <w:r>
+        <w:t>NodeJS</w:t>
+      </w:r>
+      <w:proofErr w:type="spellEnd"/>
+      <w:r>
+        <w:t xml:space="preserve"> und NPM über NVM installiert. (Siehe: </w:t>
+      </w:r>
+      <w:hyperlink r:id="rId17" w:history="1">
+        <w:r>
+          <w:rPr>
+            <w:rStyle w:val="Hyperlink"/>
+          </w:rPr>
+          <w:t>https://github.com/creationix/nvm</w:t>
+        </w:r>
+      </w:hyperlink>
+      <w:r>
+        <w:t xml:space="preserve"> ). Zuerst hatten wird dabei Probleme, da NVM die binären Dateien ins richtige Verzeichnis heruntergeladen hat. Jedoch konnten wird das Problem mit einer Anleitung auf </w:t>
+      </w:r>
+      <w:hyperlink r:id="rId18" w:history="1">
+        <w:r>
+          <w:rPr>
+            <w:rStyle w:val="Hyperlink"/>
+          </w:rPr>
+          <w:t>https://www.digitalocean.com/community/tutorials/how-to-install-node-js-with-nvm-node-version-manager-on-a-vps</w:t>
+        </w:r>
+      </w:hyperlink>
+      <w:r>
+        <w:t xml:space="preserve"> lösen. </w:t>
+      </w:r>
+    </w:p>
+    <w:p>
+      <w:pPr>
+        <w:pStyle w:val="berschrift2"/>
+      </w:pPr>
+      <w:bookmarkStart w:id="9" w:name="_Toc454718865"/>
+      <w:proofErr w:type="spellStart"/>
+      <w:r>
+        <w:t>Dream</w:t>
+      </w:r>
+      <w:proofErr w:type="spellEnd"/>
+      <w:r>
         <w:t xml:space="preserve"> </w:t>
       </w:r>
-      <w:r>
-        <w:rPr>
-          <w:rFonts w:ascii="Consolas" w:eastAsia="Times New Roman" w:hAnsi="Consolas" w:cs="Consolas"/>
-          <w:color w:val="333333"/>
-          <w:sz w:val="20"/>
-          <w:szCs w:val="20"/>
-          <w:bdr w:val="none" w:sz="0" w:space="0" w:color="auto" w:frame="1"/>
-          <w:lang w:val="en-GB" w:eastAsia="de-CH"/>
-        </w:rPr>
-        <w:t>sudo apt-get install nodejs</w:t>
-      </w:r>
+      <w:proofErr w:type="spellStart"/>
+      <w:r>
+        <w:t>Cheeky</w:t>
+      </w:r>
+      <w:proofErr w:type="spellEnd"/>
+      <w:r>
+        <w:t xml:space="preserve"> Treiber installieren</w:t>
+      </w:r>
+      <w:bookmarkEnd w:id="9"/>
+      <w:r>
+        <w:t xml:space="preserve"> </w:t>
+      </w:r>
+    </w:p>
+    <w:p>
+      <w:r>
+        <w:t>Um über USB mit dem Missile Launcher zu kommunizieren, wollten wir zuerst</w:t>
+      </w:r>
+      <w:r>
+        <w:t xml:space="preserve"> ein </w:t>
+      </w:r>
+      <w:proofErr w:type="spellStart"/>
+      <w:r>
+        <w:t>Node</w:t>
+      </w:r>
+      <w:proofErr w:type="spellEnd"/>
+      <w:r>
+        <w:t>-Modul herunterladen. Jedoch waren alle möglichen Module für die neuste Version des Rocket Launchers entwickelt worden und funktionierten somit nicht mit unserem. Das Problem konnten wir mit einer eigenen, umgeschriebenen Version des „</w:t>
+      </w:r>
+      <w:proofErr w:type="spellStart"/>
+      <w:r>
+        <w:t>thunder-connector</w:t>
+      </w:r>
+      <w:proofErr w:type="spellEnd"/>
+      <w:r>
+        <w:t>“ Moduls lösen. Der Quellcode dieses Moduls ist hier (</w:t>
+      </w:r>
+      <w:hyperlink r:id="rId19" w:history="1">
+        <w:r>
+          <w:rPr>
+            <w:rStyle w:val="Hyperlink"/>
+          </w:rPr>
+          <w:t>https://github.com/TimPietrusky/thunder-connector</w:t>
+        </w:r>
+      </w:hyperlink>
+      <w:r>
+        <w:t>) zu finden. Bevor wir jedoch die Abhängigkeiten dieses Moduls erfolgreich installieren konnten, mussten wir noch „</w:t>
+      </w:r>
+      <w:proofErr w:type="spellStart"/>
+      <w:r>
+        <w:t>libusb</w:t>
+      </w:r>
+      <w:proofErr w:type="spellEnd"/>
+      <w:r>
+        <w:t>“ auf dem Raspberry installieren.</w:t>
+      </w:r>
+    </w:p>
+    <w:p>
+      <w:r>
+        <w:br w:type="page"/>
+      </w:r>
+    </w:p>
+    <w:p>
+      <w:pPr>
+        <w:pStyle w:val="berschrift2"/>
+      </w:pPr>
+      <w:bookmarkStart w:id="10" w:name="_Toc454718866"/>
+      <w:r>
+        <w:lastRenderedPageBreak/>
+        <w:t>Accesspoint auf dem Raspberry PI</w:t>
+      </w:r>
+      <w:bookmarkEnd w:id="10"/>
     </w:p>
     <w:p>
       <w:pPr>
@@ -2834,96 +3103,43 @@
         </w:rPr>
       </w:pPr>
       <w:r>
+        <w:t xml:space="preserve">Damit wir mit dem Smartphone auf den Socket.IO-Server des </w:t>
+      </w:r>
+      <w:proofErr w:type="spellStart"/>
+      <w:r>
+        <w:t>Raspberry’s</w:t>
+      </w:r>
+      <w:proofErr w:type="spellEnd"/>
+      <w:r>
+        <w:t xml:space="preserve"> zugreifen können, mussten wir unser Raspberry zuerst in einen vollfunktionsfähigen Accesspoint umwandeln. Das Ganze war eigentlich relativ einfach, da wir genau dieser (</w:t>
+      </w:r>
+      <w:hyperlink r:id="rId20" w:history="1">
+        <w:r>
+          <w:rPr>
+            <w:rStyle w:val="Hyperlink"/>
+          </w:rPr>
+          <w:t>https://menzerath.eu/artikel/raspberry-pi-als-wlan-access-point-nutzen/</w:t>
+        </w:r>
+      </w:hyperlink>
+      <w:r>
+        <w:t>) Anleitung folgen konnten.</w:t>
+      </w:r>
+    </w:p>
+    <w:p>
+      <w:pPr>
+        <w:pStyle w:val="berschrift1"/>
         <w:rPr>
           <w:lang w:val="de-DE"/>
         </w:rPr>
-        <w:t>NPM Installation</w:t>
-      </w:r>
-    </w:p>
-    <w:p>
-      <w:pPr>
-        <w:pStyle w:val="berschrift2"/>
-      </w:pPr>
-      <w:bookmarkStart w:id="9" w:name="_Toc454713869"/>
-      <w:r>
-        <w:t>Dream Cheeky Treiber installieren (NPM Modul)</w:t>
-      </w:r>
-      <w:bookmarkEnd w:id="9"/>
-    </w:p>
-    <w:p>
-      <w:pPr>
-        <w:pStyle w:val="berschrift3"/>
-      </w:pPr>
-      <w:bookmarkStart w:id="10" w:name="_Toc454713870"/>
-      <w:r>
-        <w:t>Konfiguration des Treibers</w:t>
-      </w:r>
-      <w:bookmarkEnd w:id="10"/>
-    </w:p>
-    <w:p/>
-    <w:p>
-      <w:pPr>
-        <w:pStyle w:val="berschrift2"/>
-      </w:pPr>
-      <w:bookmarkStart w:id="11" w:name="_Toc454713871"/>
-      <w:r>
-        <w:t>Netzwerkeinstellungen auf dem Raspberry Pi (Access-Point)</w:t>
+      </w:pPr>
+      <w:bookmarkStart w:id="11" w:name="_Toc454718867"/>
+      <w:r>
+        <w:rPr>
+          <w:lang w:val="de-DE"/>
+        </w:rPr>
+        <w:t>Smartphone</w:t>
       </w:r>
       <w:bookmarkEnd w:id="11"/>
-    </w:p>
-    <w:p/>
-    <w:p>
-      <w:pPr>
-        <w:pStyle w:val="berschrift2"/>
-        <w:rPr>
-          <w:lang w:val="de-DE"/>
-        </w:rPr>
-      </w:pPr>
-      <w:bookmarkStart w:id="12" w:name="_Toc454713872"/>
-      <w:r>
-        <w:rPr>
-          <w:lang w:val="de-DE"/>
-        </w:rPr>
-        <w:t>Konfiguration des Socket.io Servers</w:t>
-      </w:r>
-      <w:bookmarkEnd w:id="12"/>
-    </w:p>
-    <w:p>
-      <w:pPr>
-        <w:rPr>
-          <w:lang w:val="de-DE"/>
-        </w:rPr>
-      </w:pPr>
-    </w:p>
-    <w:p>
-      <w:pPr>
-        <w:rPr>
-          <w:lang w:val="de-DE"/>
-        </w:rPr>
-      </w:pPr>
-      <w:r>
-        <w:rPr>
-          <w:lang w:val="de-DE"/>
-        </w:rPr>
-        <w:br w:type="page"/>
-      </w:r>
-    </w:p>
-    <w:p>
-      <w:pPr>
-        <w:pStyle w:val="berschrift1"/>
-        <w:rPr>
-          <w:lang w:val="de-DE"/>
-        </w:rPr>
-      </w:pPr>
-      <w:bookmarkStart w:id="13" w:name="_Toc454713873"/>
-      <w:r>
-        <w:rPr>
-          <w:lang w:val="de-DE"/>
-        </w:rPr>
-        <w:lastRenderedPageBreak/>
-        <w:t>Smartphone</w:t>
-      </w:r>
-      <w:bookmarkEnd w:id="13"/>
     </w:p>
     <w:p>
       <w:r>
@@ -2957,7 +3173,7 @@
                     </pic:cNvPicPr>
                   </pic:nvPicPr>
                   <pic:blipFill>
-                    <a:blip r:embed="rId17">
+                    <a:blip r:embed="rId21">
                       <a:extLst>
                         <a:ext uri="{28A0092B-C50C-407E-A947-70E740481C1C}">
                           <a14:useLocalDpi xmlns:a14="http://schemas.microsoft.com/office/drawing/2010/main" val="0"/>
@@ -3009,14 +3225,14 @@
           <w:lang w:val="en-GB"/>
         </w:rPr>
       </w:pPr>
-      <w:bookmarkStart w:id="14" w:name="_Toc454713874"/>
+      <w:bookmarkStart w:id="12" w:name="_Toc454718868"/>
       <w:r>
         <w:rPr>
           <w:lang w:val="en-GB"/>
         </w:rPr>
         <w:t>Layout der App</w:t>
       </w:r>
-      <w:bookmarkEnd w:id="14"/>
+      <w:bookmarkEnd w:id="12"/>
     </w:p>
     <w:p>
       <w:pPr>
@@ -3024,11 +3240,19 @@
           <w:lang w:val="en-GB"/>
         </w:rPr>
       </w:pPr>
+      <w:proofErr w:type="spellStart"/>
       <w:r>
         <w:rPr>
           <w:lang w:val="en-GB"/>
         </w:rPr>
-        <w:t xml:space="preserve">Grobes Layout: </w:t>
+        <w:t>Grobes</w:t>
+      </w:r>
+      <w:proofErr w:type="spellEnd"/>
+      <w:r>
+        <w:rPr>
+          <w:lang w:val="en-GB"/>
+        </w:rPr>
+        <w:t xml:space="preserve"> Layout: </w:t>
       </w:r>
     </w:p>
     <w:p>
@@ -3045,7 +3269,7 @@
         <mc:AlternateContent>
           <mc:Choice Requires="wps">
             <w:drawing>
-              <wp:anchor distT="0" distB="0" distL="114300" distR="114300" simplePos="0" relativeHeight="251654144" behindDoc="0" locked="0" layoutInCell="1" allowOverlap="1" wp14:anchorId="02F277E5" wp14:editId="2AEE401E">
+              <wp:anchor distT="0" distB="0" distL="114300" distR="114300" simplePos="0" relativeHeight="251638784" behindDoc="0" locked="0" layoutInCell="1" allowOverlap="1" wp14:anchorId="02F277E5" wp14:editId="2AEE401E">
                 <wp:simplePos x="0" y="0"/>
                 <wp:positionH relativeFrom="column">
                   <wp:posOffset>2758357</wp:posOffset>
@@ -3113,7 +3337,7 @@
           </mc:Choice>
           <mc:Fallback>
             <w:pict>
-              <v:rect w14:anchorId="02F277E5" id="Rechteck 13" o:spid="_x0000_s1028" style="position:absolute;margin-left:217.2pt;margin-top:22.6pt;width:157.75pt;height:40.8pt;z-index:251654144;visibility:visible;mso-wrap-style:square;mso-wrap-distance-left:9pt;mso-wrap-distance-top:0;mso-wrap-distance-right:9pt;mso-wrap-distance-bottom:0;mso-position-horizontal:absolute;mso-position-horizontal-relative:text;mso-position-vertical:absolute;mso-position-vertical-relative:text;v-text-anchor:middle" o:gfxdata="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" fillcolor="#1ab39f [3209]" strokecolor="#0d594e [1609]" strokeweight="2pt">
+              <v:rect w14:anchorId="02F277E5" id="Rechteck 13" o:spid="_x0000_s1028" style="position:absolute;margin-left:217.2pt;margin-top:22.6pt;width:157.75pt;height:40.8pt;z-index:251638784;visibility:visible;mso-wrap-style:square;mso-wrap-distance-left:9pt;mso-wrap-distance-top:0;mso-wrap-distance-right:9pt;mso-wrap-distance-bottom:0;mso-position-horizontal:absolute;mso-position-horizontal-relative:text;mso-position-vertical:absolute;mso-position-vertical-relative:text;v-text-anchor:middle" o:gfxdata="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" fillcolor="#1ab39f [3209]" strokecolor="#0d594e [1609]" strokeweight="2pt">
                 <v:textbox>
                   <w:txbxContent>
                     <w:p>
@@ -3139,7 +3363,7 @@
         <mc:AlternateContent>
           <mc:Choice Requires="wps">
             <w:drawing>
-              <wp:anchor distT="0" distB="0" distL="114300" distR="114300" simplePos="0" relativeHeight="251651072" behindDoc="0" locked="0" layoutInCell="1" allowOverlap="1" wp14:anchorId="14E5B514" wp14:editId="4B608B1E">
+              <wp:anchor distT="0" distB="0" distL="114300" distR="114300" simplePos="0" relativeHeight="251629568" behindDoc="0" locked="0" layoutInCell="1" allowOverlap="1" wp14:anchorId="14E5B514" wp14:editId="4B608B1E">
                 <wp:simplePos x="0" y="0"/>
                 <wp:positionH relativeFrom="column">
                   <wp:posOffset>1540930</wp:posOffset>
@@ -3184,9 +3408,11 @@
                       <wps:txbx>
                         <w:txbxContent>
                           <w:p>
+                            <w:proofErr w:type="spellStart"/>
                             <w:r>
                               <w:t>UjjUp</w:t>
                             </w:r>
+                            <w:proofErr w:type="spellEnd"/>
                           </w:p>
                         </w:txbxContent>
                       </wps:txbx>
@@ -3226,13 +3452,15 @@
                   <v:h position="#0,#1" xrange="0,21600" yrange="0,10800"/>
                 </v:handles>
               </v:shapetype>
-              <v:shape id="Pfeil nach rechts 10" o:spid="_x0000_s1029" type="#_x0000_t13" style="position:absolute;margin-left:121.35pt;margin-top:3.6pt;width:31.55pt;height:24.75pt;rotation:-90;z-index:251651072;visibility:visible;mso-wrap-style:square;mso-width-percent:0;mso-height-percent:0;mso-wrap-distance-left:9pt;mso-wrap-distance-top:0;mso-wrap-distance-right:9pt;mso-wrap-distance-bottom:0;mso-position-horizontal:absolute;mso-position-horizontal-relative:text;mso-position-vertical:absolute;mso-position-vertical-relative:text;mso-width-percent:0;mso-height-percent:0;mso-width-relative:margin;mso-height-relative:margin;v-text-anchor:middle" o:gfxdata="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" adj="13128" fillcolor="#ea157a [3205]" strokecolor="#740a3c [1605]" strokeweight="2pt">
+              <v:shape id="Pfeil nach rechts 10" o:spid="_x0000_s1029" type="#_x0000_t13" style="position:absolute;margin-left:121.35pt;margin-top:3.6pt;width:31.55pt;height:24.75pt;rotation:-90;z-index:251629568;visibility:visible;mso-wrap-style:square;mso-width-percent:0;mso-height-percent:0;mso-wrap-distance-left:9pt;mso-wrap-distance-top:0;mso-wrap-distance-right:9pt;mso-wrap-distance-bottom:0;mso-position-horizontal:absolute;mso-position-horizontal-relative:text;mso-position-vertical:absolute;mso-position-vertical-relative:text;mso-width-percent:0;mso-height-percent:0;mso-width-relative:margin;mso-height-relative:margin;v-text-anchor:middle" o:gfxdata="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" adj="13128" fillcolor="#ea157a [3205]" strokecolor="#740a3c [1605]" strokeweight="2pt">
                 <v:textbox>
                   <w:txbxContent>
                     <w:p>
+                      <w:proofErr w:type="spellStart"/>
                       <w:r>
                         <w:t>UjjUp</w:t>
                       </w:r>
+                      <w:proofErr w:type="spellEnd"/>
                     </w:p>
                   </w:txbxContent>
                 </v:textbox>
@@ -3256,7 +3484,7 @@
         <mc:AlternateContent>
           <mc:Choice Requires="wps">
             <w:drawing>
-              <wp:anchor distT="0" distB="0" distL="114300" distR="114300" simplePos="0" relativeHeight="251650048" behindDoc="0" locked="0" layoutInCell="1" allowOverlap="1" wp14:anchorId="68F4C9EB" wp14:editId="11F3353C">
+              <wp:anchor distT="0" distB="0" distL="114300" distR="114300" simplePos="0" relativeHeight="251626496" behindDoc="0" locked="0" layoutInCell="1" allowOverlap="1" wp14:anchorId="68F4C9EB" wp14:editId="11F3353C">
                 <wp:simplePos x="0" y="0"/>
                 <wp:positionH relativeFrom="column">
                   <wp:posOffset>1880290</wp:posOffset>
@@ -3318,7 +3546,7 @@
           </mc:Choice>
           <mc:Fallback>
             <w:pict>
-              <v:shape w14:anchorId="41CA3BE9" id="Pfeil nach rechts 9" o:spid="_x0000_s1026" type="#_x0000_t13" style="position:absolute;margin-left:148.05pt;margin-top:2.9pt;width:31.55pt;height:24.75pt;z-index:251650048;visibility:visible;mso-wrap-style:square;mso-width-percent:0;mso-height-percent:0;mso-wrap-distance-left:9pt;mso-wrap-distance-top:0;mso-wrap-distance-right:9pt;mso-wrap-distance-bottom:0;mso-position-horizontal:absolute;mso-position-horizontal-relative:text;mso-position-vertical:absolute;mso-position-vertical-relative:text;mso-width-percent:0;mso-height-percent:0;mso-width-relative:margin;mso-height-relative:margin;v-text-anchor:middle" o:gfxdata="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" adj="13128" fillcolor="#ea157a [3205]" strokecolor="#740a3c [1605]" strokeweight="2pt"/>
+              <v:shape w14:anchorId="2B5FA674" id="Pfeil nach rechts 9" o:spid="_x0000_s1026" type="#_x0000_t13" style="position:absolute;margin-left:148.05pt;margin-top:2.9pt;width:31.55pt;height:24.75pt;z-index:251626496;visibility:visible;mso-wrap-style:square;mso-width-percent:0;mso-height-percent:0;mso-wrap-distance-left:9pt;mso-wrap-distance-top:0;mso-wrap-distance-right:9pt;mso-wrap-distance-bottom:0;mso-position-horizontal:absolute;mso-position-horizontal-relative:text;mso-position-vertical:absolute;mso-position-vertical-relative:text;mso-width-percent:0;mso-height-percent:0;mso-width-relative:margin;mso-height-relative:margin;v-text-anchor:middle" o:gfxdata="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" adj="13128" fillcolor="#ea157a [3205]" strokecolor="#740a3c [1605]" strokeweight="2pt"/>
             </w:pict>
           </mc:Fallback>
         </mc:AlternateContent>
@@ -3331,7 +3559,7 @@
         <mc:AlternateContent>
           <mc:Choice Requires="wps">
             <w:drawing>
-              <wp:anchor distT="0" distB="0" distL="114300" distR="114300" simplePos="0" relativeHeight="251652096" behindDoc="0" locked="0" layoutInCell="1" allowOverlap="1" wp14:anchorId="3A4DF1C0" wp14:editId="5B401A01">
+              <wp:anchor distT="0" distB="0" distL="114300" distR="114300" simplePos="0" relativeHeight="251632640" behindDoc="0" locked="0" layoutInCell="1" allowOverlap="1" wp14:anchorId="3A4DF1C0" wp14:editId="5B401A01">
                 <wp:simplePos x="0" y="0"/>
                 <wp:positionH relativeFrom="column">
                   <wp:posOffset>1244078</wp:posOffset>
@@ -3393,7 +3621,7 @@
           </mc:Choice>
           <mc:Fallback>
             <w:pict>
-              <v:shape w14:anchorId="6857A59A" id="Pfeil nach rechts 11" o:spid="_x0000_s1026" type="#_x0000_t13" style="position:absolute;margin-left:97.95pt;margin-top:2.95pt;width:31.55pt;height:24.75pt;rotation:180;z-index:251652096;visibility:visible;mso-wrap-style:square;mso-width-percent:0;mso-height-percent:0;mso-wrap-distance-left:9pt;mso-wrap-distance-top:0;mso-wrap-distance-right:9pt;mso-wrap-distance-bottom:0;mso-position-horizontal:absolute;mso-position-horizontal-relative:text;mso-position-vertical:absolute;mso-position-vertical-relative:text;mso-width-percent:0;mso-height-percent:0;mso-width-relative:margin;mso-height-relative:margin;v-text-anchor:middle" o:gfxdata="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" adj="13128" fillcolor="#ea157a [3205]" strokecolor="#740a3c [1605]" strokeweight="2pt"/>
+              <v:shape w14:anchorId="17C15DF7" id="Pfeil nach rechts 11" o:spid="_x0000_s1026" type="#_x0000_t13" style="position:absolute;margin-left:97.95pt;margin-top:2.95pt;width:31.55pt;height:24.75pt;rotation:180;z-index:251632640;visibility:visible;mso-wrap-style:square;mso-width-percent:0;mso-height-percent:0;mso-wrap-distance-left:9pt;mso-wrap-distance-top:0;mso-wrap-distance-right:9pt;mso-wrap-distance-bottom:0;mso-position-horizontal:absolute;mso-position-horizontal-relative:text;mso-position-vertical:absolute;mso-position-vertical-relative:text;mso-width-percent:0;mso-height-percent:0;mso-width-relative:margin;mso-height-relative:margin;v-text-anchor:middle" o:gfxdata="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" adj="13128" fillcolor="#ea157a [3205]" strokecolor="#740a3c [1605]" strokeweight="2pt"/>
             </w:pict>
           </mc:Fallback>
         </mc:AlternateContent>
@@ -3413,7 +3641,7 @@
         <mc:AlternateContent>
           <mc:Choice Requires="wps">
             <w:drawing>
-              <wp:anchor distT="0" distB="0" distL="114300" distR="114300" simplePos="0" relativeHeight="251653120" behindDoc="0" locked="0" layoutInCell="1" allowOverlap="1" wp14:anchorId="3B0DF326" wp14:editId="2135CFA6">
+              <wp:anchor distT="0" distB="0" distL="114300" distR="114300" simplePos="0" relativeHeight="251635712" behindDoc="0" locked="0" layoutInCell="1" allowOverlap="1" wp14:anchorId="3B0DF326" wp14:editId="2135CFA6">
                 <wp:simplePos x="0" y="0"/>
                 <wp:positionH relativeFrom="column">
                   <wp:posOffset>1547281</wp:posOffset>
@@ -3475,7 +3703,7 @@
           </mc:Choice>
           <mc:Fallback>
             <w:pict>
-              <v:shape w14:anchorId="5EAADF6D" id="Pfeil nach rechts 12" o:spid="_x0000_s1026" type="#_x0000_t13" style="position:absolute;margin-left:121.85pt;margin-top:1.5pt;width:31.55pt;height:24.75pt;rotation:90;z-index:251653120;visibility:visible;mso-wrap-style:square;mso-width-percent:0;mso-height-percent:0;mso-wrap-distance-left:9pt;mso-wrap-distance-top:0;mso-wrap-distance-right:9pt;mso-wrap-distance-bottom:0;mso-position-horizontal:absolute;mso-position-horizontal-relative:text;mso-position-vertical:absolute;mso-position-vertical-relative:text;mso-width-percent:0;mso-height-percent:0;mso-width-relative:margin;mso-height-relative:margin;v-text-anchor:middle" o:gfxdata="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" adj="13128" fillcolor="#ea157a [3205]" strokecolor="#740a3c [1605]" strokeweight="2pt"/>
+              <v:shape w14:anchorId="0725EE83" id="Pfeil nach rechts 12" o:spid="_x0000_s1026" type="#_x0000_t13" style="position:absolute;margin-left:121.85pt;margin-top:1.5pt;width:31.55pt;height:24.75pt;rotation:90;z-index:251635712;visibility:visible;mso-wrap-style:square;mso-width-percent:0;mso-height-percent:0;mso-wrap-distance-left:9pt;mso-wrap-distance-top:0;mso-wrap-distance-right:9pt;mso-wrap-distance-bottom:0;mso-position-horizontal:absolute;mso-position-horizontal-relative:text;mso-position-vertical:absolute;mso-position-vertical-relative:text;mso-width-percent:0;mso-height-percent:0;mso-width-relative:margin;mso-height-relative:margin;v-text-anchor:middle" o:gfxdata="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" adj="13128" fillcolor="#ea157a [3205]" strokecolor="#740a3c [1605]" strokeweight="2pt"/>
             </w:pict>
           </mc:Fallback>
         </mc:AlternateContent>
@@ -3495,7 +3723,7 @@
           <w:lang w:val="en-GB"/>
         </w:rPr>
       </w:pPr>
-      <w:bookmarkStart w:id="15" w:name="_Toc454713875"/>
+      <w:bookmarkStart w:id="13" w:name="_Toc454718869"/>
       <w:r>
         <w:rPr>
           <w:lang w:val="en-GB"/>
@@ -3506,9 +3734,17 @@
         <w:rPr>
           <w:lang w:val="en-GB"/>
         </w:rPr>
-        <w:t xml:space="preserve"> &amp; Grundbefehle</w:t>
-      </w:r>
-      <w:bookmarkEnd w:id="15"/>
+        <w:t xml:space="preserve"> &amp; </w:t>
+      </w:r>
+      <w:proofErr w:type="spellStart"/>
+      <w:r>
+        <w:rPr>
+          <w:lang w:val="en-GB"/>
+        </w:rPr>
+        <w:t>Grundbefehle</w:t>
+      </w:r>
+      <w:bookmarkEnd w:id="13"/>
+      <w:proofErr w:type="spellEnd"/>
     </w:p>
     <w:p>
       <w:pPr>
@@ -3578,6 +3814,8 @@
         </w:rPr>
         <w:t xml:space="preserve"> </w:t>
       </w:r>
+      <w:proofErr w:type="spellStart"/>
+      <w:proofErr w:type="gramStart"/>
       <w:r>
         <w:rPr>
           <w:rFonts w:ascii="Consolas" w:eastAsia="Times New Roman" w:hAnsi="Consolas" w:cs="Consolas"/>
@@ -3587,8 +3825,58 @@
           <w:bdr w:val="none" w:sz="0" w:space="0" w:color="auto" w:frame="1"/>
           <w:lang w:val="en-GB" w:eastAsia="de-CH"/>
         </w:rPr>
-        <w:t>sudo npm install -g cordova</w:t>
-      </w:r>
+        <w:t>sudo</w:t>
+      </w:r>
+      <w:proofErr w:type="spellEnd"/>
+      <w:proofErr w:type="gramEnd"/>
+      <w:r>
+        <w:rPr>
+          <w:rFonts w:ascii="Consolas" w:eastAsia="Times New Roman" w:hAnsi="Consolas" w:cs="Consolas"/>
+          <w:color w:val="333333"/>
+          <w:sz w:val="20"/>
+          <w:szCs w:val="20"/>
+          <w:bdr w:val="none" w:sz="0" w:space="0" w:color="auto" w:frame="1"/>
+          <w:lang w:val="en-GB" w:eastAsia="de-CH"/>
+        </w:rPr>
+        <w:t xml:space="preserve"> </w:t>
+      </w:r>
+      <w:proofErr w:type="spellStart"/>
+      <w:r>
+        <w:rPr>
+          <w:rFonts w:ascii="Consolas" w:eastAsia="Times New Roman" w:hAnsi="Consolas" w:cs="Consolas"/>
+          <w:color w:val="333333"/>
+          <w:sz w:val="20"/>
+          <w:szCs w:val="20"/>
+          <w:bdr w:val="none" w:sz="0" w:space="0" w:color="auto" w:frame="1"/>
+          <w:lang w:val="en-GB" w:eastAsia="de-CH"/>
+        </w:rPr>
+        <w:t>npm</w:t>
+      </w:r>
+      <w:proofErr w:type="spellEnd"/>
+      <w:r>
+        <w:rPr>
+          <w:rFonts w:ascii="Consolas" w:eastAsia="Times New Roman" w:hAnsi="Consolas" w:cs="Consolas"/>
+          <w:color w:val="333333"/>
+          <w:sz w:val="20"/>
+          <w:szCs w:val="20"/>
+          <w:bdr w:val="none" w:sz="0" w:space="0" w:color="auto" w:frame="1"/>
+          <w:lang w:val="en-GB" w:eastAsia="de-CH"/>
+        </w:rPr>
+        <w:t xml:space="preserve"> install -g </w:t>
+      </w:r>
+      <w:proofErr w:type="spellStart"/>
+      <w:r>
+        <w:rPr>
+          <w:rFonts w:ascii="Consolas" w:eastAsia="Times New Roman" w:hAnsi="Consolas" w:cs="Consolas"/>
+          <w:color w:val="333333"/>
+          <w:sz w:val="20"/>
+          <w:szCs w:val="20"/>
+          <w:bdr w:val="none" w:sz="0" w:space="0" w:color="auto" w:frame="1"/>
+          <w:lang w:val="en-GB" w:eastAsia="de-CH"/>
+        </w:rPr>
+        <w:t>cordova</w:t>
+      </w:r>
+      <w:proofErr w:type="spellEnd"/>
     </w:p>
     <w:p>
       <w:pPr>
@@ -3640,6 +3928,8 @@
         </w:rPr>
         <w:t xml:space="preserve"> </w:t>
       </w:r>
+      <w:proofErr w:type="spellStart"/>
+      <w:proofErr w:type="gramStart"/>
       <w:r>
         <w:rPr>
           <w:rStyle w:val="HTMLCode"/>
@@ -3648,7 +3938,41 @@
           <w:bdr w:val="none" w:sz="0" w:space="0" w:color="auto" w:frame="1"/>
           <w:lang w:val="en-GB"/>
         </w:rPr>
-        <w:t>sudo npm install -g ionic</w:t>
+        <w:t>sudo</w:t>
+      </w:r>
+      <w:proofErr w:type="spellEnd"/>
+      <w:proofErr w:type="gramEnd"/>
+      <w:r>
+        <w:rPr>
+          <w:rStyle w:val="HTMLCode"/>
+          <w:rFonts w:ascii="Consolas" w:eastAsiaTheme="majorEastAsia" w:hAnsi="Consolas" w:cs="Consolas"/>
+          <w:color w:val="333333"/>
+          <w:bdr w:val="none" w:sz="0" w:space="0" w:color="auto" w:frame="1"/>
+          <w:lang w:val="en-GB"/>
+        </w:rPr>
+        <w:t xml:space="preserve"> </w:t>
+      </w:r>
+      <w:proofErr w:type="spellStart"/>
+      <w:r>
+        <w:rPr>
+          <w:rStyle w:val="HTMLCode"/>
+          <w:rFonts w:ascii="Consolas" w:eastAsiaTheme="majorEastAsia" w:hAnsi="Consolas" w:cs="Consolas"/>
+          <w:color w:val="333333"/>
+          <w:bdr w:val="none" w:sz="0" w:space="0" w:color="auto" w:frame="1"/>
+          <w:lang w:val="en-GB"/>
+        </w:rPr>
+        <w:t>npm</w:t>
+      </w:r>
+      <w:proofErr w:type="spellEnd"/>
+      <w:r>
+        <w:rPr>
+          <w:rStyle w:val="HTMLCode"/>
+          <w:rFonts w:ascii="Consolas" w:eastAsiaTheme="majorEastAsia" w:hAnsi="Consolas" w:cs="Consolas"/>
+          <w:color w:val="333333"/>
+          <w:bdr w:val="none" w:sz="0" w:space="0" w:color="auto" w:frame="1"/>
+          <w:lang w:val="en-GB"/>
+        </w:rPr>
+        <w:t xml:space="preserve"> install -g ionic</w:t>
       </w:r>
     </w:p>
     <w:p>
@@ -3678,12 +4002,55 @@
           <w:color w:val="333333"/>
           <w:bdr w:val="none" w:sz="0" w:space="0" w:color="auto" w:frame="1"/>
         </w:rPr>
-        <w:t>$ ionic start Project blank</w:t>
-      </w:r>
-    </w:p>
-    <w:p>
-      <w:r>
-        <w:t>Plattform hinzufügen,  damit die App auf Android funktioniert:</w:t>
+        <w:t xml:space="preserve">$ </w:t>
+      </w:r>
+      <w:proofErr w:type="spellStart"/>
+      <w:r>
+        <w:rPr>
+          <w:rStyle w:val="HTMLCode"/>
+          <w:rFonts w:ascii="Consolas" w:eastAsiaTheme="majorEastAsia" w:hAnsi="Consolas" w:cs="Consolas"/>
+          <w:color w:val="333333"/>
+          <w:bdr w:val="none" w:sz="0" w:space="0" w:color="auto" w:frame="1"/>
+        </w:rPr>
+        <w:t>ionic</w:t>
+      </w:r>
+      <w:proofErr w:type="spellEnd"/>
+      <w:r>
+        <w:rPr>
+          <w:rStyle w:val="HTMLCode"/>
+          <w:rFonts w:ascii="Consolas" w:eastAsiaTheme="majorEastAsia" w:hAnsi="Consolas" w:cs="Consolas"/>
+          <w:color w:val="333333"/>
+          <w:bdr w:val="none" w:sz="0" w:space="0" w:color="auto" w:frame="1"/>
+        </w:rPr>
+        <w:t xml:space="preserve"> </w:t>
+      </w:r>
+      <w:proofErr w:type="spellStart"/>
+      <w:r>
+        <w:rPr>
+          <w:rStyle w:val="HTMLCode"/>
+          <w:rFonts w:ascii="Consolas" w:eastAsiaTheme="majorEastAsia" w:hAnsi="Consolas" w:cs="Consolas"/>
+          <w:color w:val="333333"/>
+          <w:bdr w:val="none" w:sz="0" w:space="0" w:color="auto" w:frame="1"/>
+        </w:rPr>
+        <w:t>start</w:t>
+      </w:r>
+      <w:proofErr w:type="spellEnd"/>
+      <w:r>
+        <w:rPr>
+          <w:rStyle w:val="HTMLCode"/>
+          <w:rFonts w:ascii="Consolas" w:eastAsiaTheme="majorEastAsia" w:hAnsi="Consolas" w:cs="Consolas"/>
+          <w:color w:val="333333"/>
+          <w:bdr w:val="none" w:sz="0" w:space="0" w:color="auto" w:frame="1"/>
+        </w:rPr>
+        <w:t xml:space="preserve"> Project blank</w:t>
+      </w:r>
+    </w:p>
+    <w:p>
+      <w:r>
+        <w:t>Plattform hinzufügen,</w:t>
+      </w:r>
+      <w:r>
+        <w:t xml:space="preserve"> damit die App auf Android funktioniert:</w:t>
       </w:r>
     </w:p>
     <w:p>
@@ -3711,6 +4078,7 @@
         </w:rPr>
         <w:t xml:space="preserve">$ </w:t>
       </w:r>
+      <w:proofErr w:type="spellStart"/>
       <w:r>
         <w:rPr>
           <w:rStyle w:val="HTMLCode"/>
@@ -3718,11 +4086,73 @@
           <w:color w:val="333333"/>
           <w:bdr w:val="none" w:sz="0" w:space="0" w:color="auto" w:frame="1"/>
         </w:rPr>
-        <w:t>ionic platform add ios</w:t>
-      </w:r>
-    </w:p>
-    <w:p>
-      <w:r>
+        <w:t>ionic</w:t>
+      </w:r>
+      <w:proofErr w:type="spellEnd"/>
+      <w:r>
+        <w:rPr>
+          <w:rStyle w:val="HTMLCode"/>
+          <w:rFonts w:ascii="Consolas" w:eastAsiaTheme="majorEastAsia" w:hAnsi="Consolas" w:cs="Consolas"/>
+          <w:color w:val="333333"/>
+          <w:bdr w:val="none" w:sz="0" w:space="0" w:color="auto" w:frame="1"/>
+        </w:rPr>
+        <w:t xml:space="preserve"> </w:t>
+      </w:r>
+      <w:proofErr w:type="spellStart"/>
+      <w:r>
+        <w:rPr>
+          <w:rStyle w:val="HTMLCode"/>
+          <w:rFonts w:ascii="Consolas" w:eastAsiaTheme="majorEastAsia" w:hAnsi="Consolas" w:cs="Consolas"/>
+          <w:color w:val="333333"/>
+          <w:bdr w:val="none" w:sz="0" w:space="0" w:color="auto" w:frame="1"/>
+        </w:rPr>
+        <w:t>platform</w:t>
+      </w:r>
+      <w:proofErr w:type="spellEnd"/>
+      <w:r>
+        <w:rPr>
+          <w:rStyle w:val="HTMLCode"/>
+          <w:rFonts w:ascii="Consolas" w:eastAsiaTheme="majorEastAsia" w:hAnsi="Consolas" w:cs="Consolas"/>
+          <w:color w:val="333333"/>
+          <w:bdr w:val="none" w:sz="0" w:space="0" w:color="auto" w:frame="1"/>
+        </w:rPr>
+        <w:t xml:space="preserve"> </w:t>
+      </w:r>
+      <w:proofErr w:type="spellStart"/>
+      <w:r>
+        <w:rPr>
+          <w:rStyle w:val="HTMLCode"/>
+          <w:rFonts w:ascii="Consolas" w:eastAsiaTheme="majorEastAsia" w:hAnsi="Consolas" w:cs="Consolas"/>
+          <w:color w:val="333333"/>
+          <w:bdr w:val="none" w:sz="0" w:space="0" w:color="auto" w:frame="1"/>
+        </w:rPr>
+        <w:t>add</w:t>
+      </w:r>
+      <w:proofErr w:type="spellEnd"/>
+      <w:r>
+        <w:rPr>
+          <w:rStyle w:val="HTMLCode"/>
+          <w:rFonts w:ascii="Consolas" w:eastAsiaTheme="majorEastAsia" w:hAnsi="Consolas" w:cs="Consolas"/>
+          <w:color w:val="333333"/>
+          <w:bdr w:val="none" w:sz="0" w:space="0" w:color="auto" w:frame="1"/>
+        </w:rPr>
+        <w:t xml:space="preserve"> </w:t>
+      </w:r>
+      <w:proofErr w:type="spellStart"/>
+      <w:r>
+        <w:rPr>
+          <w:rStyle w:val="HTMLCode"/>
+          <w:rFonts w:ascii="Consolas" w:eastAsiaTheme="majorEastAsia" w:hAnsi="Consolas" w:cs="Consolas"/>
+          <w:color w:val="333333"/>
+          <w:bdr w:val="none" w:sz="0" w:space="0" w:color="auto" w:frame="1"/>
+        </w:rPr>
+        <w:t>ios</w:t>
+      </w:r>
+      <w:proofErr w:type="spellEnd"/>
+    </w:p>
+    <w:p>
+      <w:r>
+        <w:lastRenderedPageBreak/>
         <w:t>App testen</w:t>
       </w:r>
       <w:r>
@@ -3757,6 +4187,7 @@
         </w:rPr>
         <w:t xml:space="preserve">$ </w:t>
       </w:r>
+      <w:proofErr w:type="spellStart"/>
       <w:r>
         <w:rPr>
           <w:rStyle w:val="HTMLCode"/>
@@ -3764,21 +4195,59 @@
           <w:color w:val="333333"/>
           <w:bdr w:val="none" w:sz="0" w:space="0" w:color="auto" w:frame="1"/>
         </w:rPr>
-        <w:t>ionic build ios</w:t>
-      </w:r>
-    </w:p>
-    <w:p/>
-    <w:p/>
+        <w:t>ionic</w:t>
+      </w:r>
+      <w:proofErr w:type="spellEnd"/>
+      <w:r>
+        <w:rPr>
+          <w:rStyle w:val="HTMLCode"/>
+          <w:rFonts w:ascii="Consolas" w:eastAsiaTheme="majorEastAsia" w:hAnsi="Consolas" w:cs="Consolas"/>
+          <w:color w:val="333333"/>
+          <w:bdr w:val="none" w:sz="0" w:space="0" w:color="auto" w:frame="1"/>
+        </w:rPr>
+        <w:t xml:space="preserve"> </w:t>
+      </w:r>
+      <w:proofErr w:type="spellStart"/>
+      <w:r>
+        <w:rPr>
+          <w:rStyle w:val="HTMLCode"/>
+          <w:rFonts w:ascii="Consolas" w:eastAsiaTheme="majorEastAsia" w:hAnsi="Consolas" w:cs="Consolas"/>
+          <w:color w:val="333333"/>
+          <w:bdr w:val="none" w:sz="0" w:space="0" w:color="auto" w:frame="1"/>
+        </w:rPr>
+        <w:t>build</w:t>
+      </w:r>
+      <w:proofErr w:type="spellEnd"/>
+      <w:r>
+        <w:rPr>
+          <w:rStyle w:val="HTMLCode"/>
+          <w:rFonts w:ascii="Consolas" w:eastAsiaTheme="majorEastAsia" w:hAnsi="Consolas" w:cs="Consolas"/>
+          <w:color w:val="333333"/>
+          <w:bdr w:val="none" w:sz="0" w:space="0" w:color="auto" w:frame="1"/>
+        </w:rPr>
+        <w:t xml:space="preserve"> </w:t>
+      </w:r>
+      <w:proofErr w:type="spellStart"/>
+      <w:r>
+        <w:rPr>
+          <w:rStyle w:val="HTMLCode"/>
+          <w:rFonts w:ascii="Consolas" w:eastAsiaTheme="majorEastAsia" w:hAnsi="Consolas" w:cs="Consolas"/>
+          <w:color w:val="333333"/>
+          <w:bdr w:val="none" w:sz="0" w:space="0" w:color="auto" w:frame="1"/>
+        </w:rPr>
+        <w:t>ios</w:t>
+      </w:r>
+      <w:proofErr w:type="spellEnd"/>
+    </w:p>
     <w:p>
       <w:pPr>
         <w:pStyle w:val="berschrift2"/>
       </w:pPr>
-      <w:bookmarkStart w:id="16" w:name="_Toc454713876"/>
-      <w:r>
-        <w:lastRenderedPageBreak/>
+      <w:bookmarkStart w:id="14" w:name="_Toc454718870"/>
+      <w:r>
         <w:t>Konfiguration der App</w:t>
       </w:r>
-      <w:bookmarkEnd w:id="16"/>
+      <w:bookmarkEnd w:id="14"/>
     </w:p>
     <w:p>
       <w:pPr>
@@ -3787,39 +4256,79 @@
         </w:tabs>
       </w:pPr>
       <w:r>
-        <w:t xml:space="preserve">Die App ist so konzipiert, dass es auf das Drücken reagiert und erst ein stopp sendet, wenn man wieder loslässt. Diese Funktion wurde mittels Javascript auf die einzelnen divs gelegt. Per JavaScript werden die Befehle über das WLAN an den Socket.io Server auf </w:t>
+        <w:t xml:space="preserve">Die App ist so konzipiert, dass es auf das Drücken reagiert und erst ein stopp sendet, wenn man wieder loslässt. Diese Funktion wurde mittels </w:t>
+      </w:r>
+      <w:proofErr w:type="spellStart"/>
+      <w:r>
+        <w:t>Javascript</w:t>
+      </w:r>
+      <w:proofErr w:type="spellEnd"/>
+      <w:r>
+        <w:t xml:space="preserve"> auf die einzelnen </w:t>
+      </w:r>
+      <w:proofErr w:type="spellStart"/>
+      <w:r>
+        <w:t>divs</w:t>
+      </w:r>
+      <w:proofErr w:type="spellEnd"/>
+      <w:r>
+        <w:t xml:space="preserve"> gelegt. Per JavaScript werden die Befehle über das WLAN an den Socket.io Server auf </w:t>
       </w:r>
       <w:r>
         <w:t>dem</w:t>
       </w:r>
       <w:r>
-        <w:t xml:space="preserve"> RaspberryPi gesendet. </w:t>
+        <w:t xml:space="preserve"> </w:t>
+      </w:r>
+      <w:proofErr w:type="spellStart"/>
+      <w:r>
+        <w:t>RaspberryPi</w:t>
+      </w:r>
+      <w:proofErr w:type="spellEnd"/>
+      <w:r>
+        <w:t xml:space="preserve"> gesendet. </w:t>
       </w:r>
     </w:p>
     <w:p>
       <w:pPr>
         <w:pStyle w:val="berschrift2"/>
       </w:pPr>
-      <w:bookmarkStart w:id="17" w:name="_Toc454713877"/>
+      <w:bookmarkStart w:id="15" w:name="_Toc454718871"/>
       <w:r>
         <w:t>Testen der Smartphone App</w:t>
       </w:r>
-      <w:bookmarkEnd w:id="17"/>
-    </w:p>
-    <w:p>
-      <w:r>
-        <w:t>Um das Smartphone App testen zu können, musste man sich über WLAN mit dem RaspberryPi verbinden. Am Anfang stellte sich ein Problem heraus, welches wir nicht beachtet hatten. Wir hatten den Quellcode noch nicht für das Smartphone optimiert, sondern nur für den Computer und so funktionierte es nur stockend. Jedoch sahen wir, dass die Befehle über das WLAN auf den Socket.io-Server des RaspberryPi gesendet wurden. Nach einer kleinen Anpassung des Quellcodes, wo wir den Code für das Smartphone optimierten, funktionierte alles ohne Fehler und es gab kein stockende Bewegungen des Rocket Launchers mehr.</w:t>
+      <w:bookmarkEnd w:id="15"/>
+    </w:p>
+    <w:p>
+      <w:r>
+        <w:t xml:space="preserve">Um das Smartphone App testen zu können, musste man sich über WLAN mit dem </w:t>
+      </w:r>
+      <w:proofErr w:type="spellStart"/>
+      <w:r>
+        <w:t>RaspberryPi</w:t>
+      </w:r>
+      <w:proofErr w:type="spellEnd"/>
+      <w:r>
+        <w:t xml:space="preserve"> verbinden. Am Anfang stellte sich ein Problem heraus, welches wir nicht beachtet hatten. Wir hatten den Quellcode noch nicht für das Smartphone optimiert, sondern nur für den Computer und so funktionierte es nur stockend. Jedoch sahen wir, dass die Befehle über das WLAN auf den Socket.io-Server des </w:t>
+      </w:r>
+      <w:proofErr w:type="spellStart"/>
+      <w:r>
+        <w:t>RaspberryPi</w:t>
+      </w:r>
+      <w:proofErr w:type="spellEnd"/>
+      <w:r>
+        <w:t xml:space="preserve"> gesendet wurden. Nach einer kleinen Anpassung des Quellcodes, wo wir den Code für das Smartphone optimierten, funktionierte alles ohne Fehler und es gab kein stockende Bewegungen des Rocket Launchers mehr.</w:t>
       </w:r>
     </w:p>
     <w:p>
       <w:pPr>
         <w:pStyle w:val="berschrift1"/>
       </w:pPr>
-      <w:bookmarkStart w:id="18" w:name="_Toc454713878"/>
+      <w:bookmarkStart w:id="16" w:name="_Toc454718872"/>
       <w:r>
         <w:t>Schlusswort</w:t>
       </w:r>
-      <w:bookmarkEnd w:id="18"/>
+      <w:bookmarkEnd w:id="16"/>
     </w:p>
     <w:p>
       <w:r>
@@ -3827,8 +4336,8 @@
       </w:r>
     </w:p>
     <w:sectPr>
-      <w:headerReference w:type="default" r:id="rId18"/>
-      <w:footerReference w:type="default" r:id="rId19"/>
+      <w:headerReference w:type="default" r:id="rId22"/>
+      <w:footerReference w:type="default" r:id="rId23"/>
       <w:pgSz w:w="11906" w:h="16838"/>
       <w:pgMar w:top="1417" w:right="1417" w:bottom="1134" w:left="1417" w:header="708" w:footer="708" w:gutter="0"/>
       <w:cols w:space="708"/>
@@ -3891,7 +4400,7 @@
       <w:rPr>
         <w:noProof/>
       </w:rPr>
-      <w:t>4</w:t>
+      <w:t>7</w:t>
     </w:r>
     <w:r>
       <w:fldChar w:fldCharType="end"/>
@@ -3957,7 +4466,20 @@
         <w:lang w:val="en-GB"/>
       </w:rPr>
       <w:tab/>
-      <w:t>Projekt M126</w:t>
+    </w:r>
+    <w:proofErr w:type="spellStart"/>
+    <w:r>
+      <w:rPr>
+        <w:lang w:val="en-GB"/>
+      </w:rPr>
+      <w:t>Projekt</w:t>
+    </w:r>
+    <w:proofErr w:type="spellEnd"/>
+    <w:r>
+      <w:rPr>
+        <w:lang w:val="en-GB"/>
+      </w:rPr>
+      <w:t xml:space="preserve"> M126</w:t>
     </w:r>
     <w:r>
       <w:rPr>
@@ -4649,6 +5171,101 @@
       </w:rPr>
     </w:lvl>
   </w:abstractNum>
+  <w:abstractNum w:abstractNumId="6" w15:restartNumberingAfterBreak="0">
+    <w:nsid w:val="631A378B"/>
+    <w:multiLevelType w:val="multilevel"/>
+    <w:tmpl w:val="04070025"/>
+    <w:lvl w:ilvl="0">
+      <w:start w:val="1"/>
+      <w:numFmt w:val="decimal"/>
+      <w:pStyle w:val="berschrift1"/>
+      <w:lvlText w:val="%1"/>
+      <w:lvlJc w:val="left"/>
+      <w:pPr>
+        <w:ind w:left="432" w:hanging="432"/>
+      </w:pPr>
+    </w:lvl>
+    <w:lvl w:ilvl="1">
+      <w:start w:val="1"/>
+      <w:numFmt w:val="decimal"/>
+      <w:pStyle w:val="berschrift2"/>
+      <w:lvlText w:val="%1.%2"/>
+      <w:lvlJc w:val="left"/>
+      <w:pPr>
+        <w:ind w:left="576" w:hanging="576"/>
+      </w:pPr>
+    </w:lvl>
+    <w:lvl w:ilvl="2">
+      <w:start w:val="1"/>
+      <w:numFmt w:val="decimal"/>
+      <w:pStyle w:val="berschrift3"/>
+      <w:lvlText w:val="%1.%2.%3"/>
+      <w:lvlJc w:val="left"/>
+      <w:pPr>
+        <w:ind w:left="720" w:hanging="720"/>
+      </w:pPr>
+    </w:lvl>
+    <w:lvl w:ilvl="3">
+      <w:start w:val="1"/>
+      <w:numFmt w:val="decimal"/>
+      <w:pStyle w:val="berschrift4"/>
+      <w:lvlText w:val="%1.%2.%3.%4"/>
+      <w:lvlJc w:val="left"/>
+      <w:pPr>
+        <w:ind w:left="864" w:hanging="864"/>
+      </w:pPr>
+    </w:lvl>
+    <w:lvl w:ilvl="4">
+      <w:start w:val="1"/>
+      <w:numFmt w:val="decimal"/>
+      <w:pStyle w:val="berschrift5"/>
+      <w:lvlText w:val="%1.%2.%3.%4.%5"/>
+      <w:lvlJc w:val="left"/>
+      <w:pPr>
+        <w:ind w:left="1008" w:hanging="1008"/>
+      </w:pPr>
+    </w:lvl>
+    <w:lvl w:ilvl="5">
+      <w:start w:val="1"/>
+      <w:numFmt w:val="decimal"/>
+      <w:pStyle w:val="berschrift6"/>
+      <w:lvlText w:val="%1.%2.%3.%4.%5.%6"/>
+      <w:lvlJc w:val="left"/>
+      <w:pPr>
+        <w:ind w:left="1152" w:hanging="1152"/>
+      </w:pPr>
+    </w:lvl>
+    <w:lvl w:ilvl="6">
+      <w:start w:val="1"/>
+      <w:numFmt w:val="decimal"/>
+      <w:pStyle w:val="berschrift7"/>
+      <w:lvlText w:val="%1.%2.%3.%4.%5.%6.%7"/>
+      <w:lvlJc w:val="left"/>
+      <w:pPr>
+        <w:ind w:left="1296" w:hanging="1296"/>
+      </w:pPr>
+    </w:lvl>
+    <w:lvl w:ilvl="7">
+      <w:start w:val="1"/>
+      <w:numFmt w:val="decimal"/>
+      <w:pStyle w:val="berschrift8"/>
+      <w:lvlText w:val="%1.%2.%3.%4.%5.%6.%7.%8"/>
+      <w:lvlJc w:val="left"/>
+      <w:pPr>
+        <w:ind w:left="1440" w:hanging="1440"/>
+      </w:pPr>
+    </w:lvl>
+    <w:lvl w:ilvl="8">
+      <w:start w:val="1"/>
+      <w:numFmt w:val="decimal"/>
+      <w:pStyle w:val="berschrift9"/>
+      <w:lvlText w:val="%1.%2.%3.%4.%5.%6.%7.%8.%9"/>
+      <w:lvlJc w:val="left"/>
+      <w:pPr>
+        <w:ind w:left="1584" w:hanging="1584"/>
+      </w:pPr>
+    </w:lvl>
+  </w:abstractNum>
   <w:num w:numId="1">
     <w:abstractNumId w:val="2"/>
   </w:num>
@@ -4666,6 +5283,9 @@
   </w:num>
   <w:num w:numId="6">
     <w:abstractNumId w:val="5"/>
+  </w:num>
+  <w:num w:numId="7">
+    <w:abstractNumId w:val="6"/>
   </w:num>
 </w:numbering>
 </file>
@@ -5076,6 +5696,9 @@
     <w:pPr>
       <w:keepNext/>
       <w:keepLines/>
+      <w:numPr>
+        <w:numId w:val="7"/>
+      </w:numPr>
       <w:spacing w:before="480" w:after="0"/>
       <w:outlineLvl w:val="0"/>
     </w:pPr>
@@ -5100,6 +5723,10 @@
     <w:pPr>
       <w:keepNext/>
       <w:keepLines/>
+      <w:numPr>
+        <w:ilvl w:val="1"/>
+        <w:numId w:val="7"/>
+      </w:numPr>
       <w:spacing w:before="200" w:after="0"/>
       <w:outlineLvl w:val="1"/>
     </w:pPr>
@@ -5124,6 +5751,10 @@
     <w:pPr>
       <w:keepNext/>
       <w:keepLines/>
+      <w:numPr>
+        <w:ilvl w:val="2"/>
+        <w:numId w:val="7"/>
+      </w:numPr>
       <w:spacing w:before="200" w:after="0"/>
       <w:outlineLvl w:val="2"/>
     </w:pPr>
@@ -5146,6 +5777,10 @@
     <w:pPr>
       <w:keepNext/>
       <w:keepLines/>
+      <w:numPr>
+        <w:ilvl w:val="3"/>
+        <w:numId w:val="7"/>
+      </w:numPr>
       <w:spacing w:before="200" w:after="0"/>
       <w:outlineLvl w:val="3"/>
     </w:pPr>
@@ -5171,6 +5806,10 @@
     <w:pPr>
       <w:keepNext/>
       <w:keepLines/>
+      <w:numPr>
+        <w:ilvl w:val="4"/>
+        <w:numId w:val="7"/>
+      </w:numPr>
       <w:spacing w:before="200" w:after="0"/>
       <w:outlineLvl w:val="4"/>
     </w:pPr>
@@ -5191,6 +5830,10 @@
     <w:pPr>
       <w:keepNext/>
       <w:keepLines/>
+      <w:numPr>
+        <w:ilvl w:val="5"/>
+        <w:numId w:val="7"/>
+      </w:numPr>
       <w:spacing w:before="200" w:after="0"/>
       <w:outlineLvl w:val="5"/>
     </w:pPr>
@@ -5213,6 +5856,10 @@
     <w:pPr>
       <w:keepNext/>
       <w:keepLines/>
+      <w:numPr>
+        <w:ilvl w:val="6"/>
+        <w:numId w:val="7"/>
+      </w:numPr>
       <w:spacing w:before="200" w:after="0"/>
       <w:outlineLvl w:val="6"/>
     </w:pPr>
@@ -5235,6 +5882,10 @@
     <w:pPr>
       <w:keepNext/>
       <w:keepLines/>
+      <w:numPr>
+        <w:ilvl w:val="7"/>
+        <w:numId w:val="7"/>
+      </w:numPr>
       <w:spacing w:before="200" w:after="0"/>
       <w:outlineLvl w:val="7"/>
     </w:pPr>
@@ -5257,6 +5908,10 @@
     <w:pPr>
       <w:keepNext/>
       <w:keepLines/>
+      <w:numPr>
+        <w:ilvl w:val="8"/>
+        <w:numId w:val="7"/>
+      </w:numPr>
       <w:spacing w:before="200" w:after="0"/>
       <w:outlineLvl w:val="8"/>
     </w:pPr>
@@ -6202,7 +6857,7 @@
 </file>
 
 <file path=customXml/itemProps1.xml><?xml version="1.0" encoding="utf-8"?>
-<ds:datastoreItem xmlns:ds="http://schemas.openxmlformats.org/officeDocument/2006/customXml" ds:itemID="{2B9AD892-4D91-4BD1-8B49-7F479DAA7258}">
+<ds:datastoreItem xmlns:ds="http://schemas.openxmlformats.org/officeDocument/2006/customXml" ds:itemID="{A2817C17-DFDA-418B-859E-CBCA1673BCBA}">
   <ds:schemaRefs>
     <ds:schemaRef ds:uri="http://schemas.openxmlformats.org/officeDocument/2006/bibliography"/>
   </ds:schemaRefs>

</xml_diff>